<commit_message>
separate call for each observation
</commit_message>
<xml_diff>
--- a/artifacts/Framingham Risk demo.docx
+++ b/artifacts/Framingham Risk demo.docx
@@ -120,7 +120,49 @@
         <w:rPr>
           <w:lang w:val="en-US"/>
         </w:rPr>
-        <w:t xml:space="preserve">(blood lipid levels, blood pressure, smoking status and whether a diabetic) and assigning a ‘point’ to each one. Then the points are </w:t>
+        <w:t xml:space="preserve">(blood lipid levels, blood pressure, smoking status and whether a diabetic) and assigning a </w:t>
+      </w:r>
+      <w:r>
+        <w:rPr>
+          <w:lang w:val="en-US"/>
+        </w:rPr>
+        <w:t xml:space="preserve">number of </w:t>
+      </w:r>
+      <w:r>
+        <w:rPr>
+          <w:lang w:val="en-US"/>
+        </w:rPr>
+        <w:t>‘point</w:t>
+      </w:r>
+      <w:r>
+        <w:rPr>
+          <w:lang w:val="en-US"/>
+        </w:rPr>
+        <w:t>s</w:t>
+      </w:r>
+      <w:r>
+        <w:rPr>
+          <w:lang w:val="en-US"/>
+        </w:rPr>
+        <w:t>’ to each one</w:t>
+      </w:r>
+      <w:r>
+        <w:rPr>
+          <w:lang w:val="en-US"/>
+        </w:rPr>
+        <w:t xml:space="preserve"> (</w:t>
+      </w:r>
+      <w:r>
+        <w:rPr>
+          <w:lang w:val="en-US"/>
+        </w:rPr>
+        <w:t>there can be negative points for good results as well)</w:t>
+      </w:r>
+      <w:r>
+        <w:rPr>
+          <w:lang w:val="en-US"/>
+        </w:rPr>
+        <w:t xml:space="preserve">. Then the points are </w:t>
       </w:r>
       <w:r>
         <w:rPr>
@@ -150,7 +192,19 @@
         <w:rPr>
           <w:lang w:val="en-US"/>
         </w:rPr>
-        <w:t>We can save the risk assessment back to the platform, which means that it can be viewed directly from the Portal. (It would be quite feasible to completely automate this process – having a ‘background’ process that calculates the risk automatically, but that is outside the scope of this project.</w:t>
+        <w:t>We can save the risk assessment back to the platform, which means that it can be viewed directly from the Portal. (It would be quite feasible to completely automate this process – having a ‘background’ process that calculates the risk automatically, but that is outside the scope of this project</w:t>
+      </w:r>
+      <w:r>
+        <w:rPr>
+          <w:lang w:val="en-US"/>
+        </w:rPr>
+        <w:t>)</w:t>
+      </w:r>
+      <w:r>
+        <w:rPr>
+          <w:lang w:val="en-US"/>
+        </w:rPr>
+        <w:t>.</w:t>
       </w:r>
     </w:p>
     <w:p>
@@ -227,13 +281,7 @@
         <w:rPr>
           <w:lang w:val="en-US"/>
         </w:rPr>
-        <w:t>First</w:t>
-      </w:r>
-      <w:r>
-        <w:rPr>
-          <w:lang w:val="en-US"/>
-        </w:rPr>
-        <w:t xml:space="preserve"> we’ll talk about the way the app works</w:t>
+        <w:t>First we’ll talk about the way the app works</w:t>
       </w:r>
       <w:r>
         <w:rPr>
@@ -277,6 +325,12 @@
           <w:lang w:val="en-US"/>
         </w:rPr>
         <w:t>platform</w:t>
+      </w:r>
+      <w:r>
+        <w:rPr>
+          <w:lang w:val="en-US"/>
+        </w:rPr>
+        <w:t>, and how to call them</w:t>
       </w:r>
     </w:p>
     <w:p>
@@ -485,7 +539,47 @@
         <w:rPr>
           <w:lang w:val="en-US"/>
         </w:rPr>
-        <w:t>Save Risk Assessment’ button, after which it can be viewed in Portal – or retrieved from the API again. In fact, we display the previous assessments on the screen over on the right hand side.</w:t>
+        <w:t>Save Risk Assessment’ button, after which it can be viewed in Portal – or retrieved from the API again. In fact, we display the previous assessments on the screen over on the right hand side</w:t>
+      </w:r>
+      <w:r>
+        <w:rPr>
+          <w:lang w:val="en-US"/>
+        </w:rPr>
+        <w:t xml:space="preserve"> of the app</w:t>
+      </w:r>
+      <w:r>
+        <w:rPr>
+          <w:lang w:val="en-US"/>
+        </w:rPr>
+        <w:t>.</w:t>
+      </w:r>
+    </w:p>
+    <w:p>
+      <w:pPr>
+        <w:outlineLvl w:val="0"/>
+        <w:rPr>
+          <w:lang w:val="en-US"/>
+        </w:rPr>
+      </w:pPr>
+      <w:r>
+        <w:rPr>
+          <w:lang w:val="en-US"/>
+        </w:rPr>
+        <w:t>Here’s a screen shot of the assessment being viewed from portal:</w:t>
+      </w:r>
+    </w:p>
+    <w:p>
+      <w:pPr>
+        <w:outlineLvl w:val="0"/>
+        <w:rPr>
+          <w:lang w:val="en-US"/>
+        </w:rPr>
+      </w:pPr>
+      <w:r>
+        <w:rPr>
+          <w:lang w:val="en-US"/>
+        </w:rPr>
+        <w:t>&gt;&gt;&gt; picture to come.</w:t>
       </w:r>
     </w:p>
     <w:p>
@@ -628,7 +722,31 @@
         <w:rPr>
           <w:lang w:val="en-US"/>
         </w:rPr>
-        <w:t>This approach was taken to avoid any CORS (Cross Origin)  issues that can occur when the call is directly from the browser to the server.</w:t>
+        <w:t xml:space="preserve">This approach was taken to avoid any CORS (Cross </w:t>
+      </w:r>
+      <w:r>
+        <w:rPr>
+          <w:lang w:val="en-US"/>
+        </w:rPr>
+        <w:t>Origin) issues</w:t>
+      </w:r>
+      <w:r>
+        <w:rPr>
+          <w:lang w:val="en-US"/>
+        </w:rPr>
+        <w:t xml:space="preserve"> that can occur when the call is</w:t>
+      </w:r>
+      <w:r>
+        <w:rPr>
+          <w:lang w:val="en-US"/>
+        </w:rPr>
+        <w:t xml:space="preserve"> made</w:t>
+      </w:r>
+      <w:r>
+        <w:rPr>
+          <w:lang w:val="en-US"/>
+        </w:rPr>
+        <w:t xml:space="preserve"> directly from the browser to the server.</w:t>
       </w:r>
     </w:p>
     <w:p>
@@ -651,6 +769,44 @@
           <w:lang w:val="en-US"/>
         </w:rPr>
         <w:t>In the next post, we’ll dig into the API in more detail.</w:t>
+      </w:r>
+    </w:p>
+    <w:p>
+      <w:pPr>
+        <w:outlineLvl w:val="0"/>
+        <w:rPr>
+          <w:lang w:val="en-US"/>
+        </w:rPr>
+      </w:pPr>
+    </w:p>
+    <w:p>
+      <w:pPr>
+        <w:outlineLvl w:val="0"/>
+        <w:rPr>
+          <w:lang w:val="en-US"/>
+        </w:rPr>
+      </w:pPr>
+    </w:p>
+    <w:p>
+      <w:pPr>
+        <w:outlineLvl w:val="0"/>
+        <w:rPr>
+          <w:lang w:val="en-US"/>
+        </w:rPr>
+      </w:pPr>
+    </w:p>
+    <w:p>
+      <w:pPr>
+        <w:outlineLvl w:val="0"/>
+        <w:rPr>
+          <w:lang w:val="en-US"/>
+        </w:rPr>
+      </w:pPr>
+      <w:r>
+        <w:rPr>
+          <w:lang w:val="en-US"/>
+        </w:rPr>
+        <w:t>========== end of post 1 ===========</w:t>
       </w:r>
     </w:p>
     <w:p>
@@ -1275,7 +1431,95 @@
         <w:rPr>
           <w:lang w:val="en-US"/>
         </w:rPr>
-        <w:t xml:space="preserve"> the Nodejs server to the platform. The server itself exposes API endpoints that the client app calls from the browser.</w:t>
+        <w:t xml:space="preserve"> the Nodejs server to the platform</w:t>
+      </w:r>
+      <w:r>
+        <w:rPr>
+          <w:lang w:val="en-US"/>
+        </w:rPr>
+        <w:t xml:space="preserve"> – not the </w:t>
+      </w:r>
+      <w:r>
+        <w:rPr>
+          <w:lang w:val="en-US"/>
+        </w:rPr>
+        <w:t>Browser app</w:t>
+      </w:r>
+      <w:r>
+        <w:rPr>
+          <w:lang w:val="en-US"/>
+        </w:rPr>
+        <w:t>. The server itself exposes API endpoints that the client app calls from the browser.</w:t>
+      </w:r>
+      <w:r>
+        <w:rPr>
+          <w:lang w:val="en-US"/>
+        </w:rPr>
+        <w:t xml:space="preserve"> For this reason you won’t see the calls to the platform in the browser </w:t>
+      </w:r>
+      <w:r>
+        <w:rPr>
+          <w:lang w:val="en-US"/>
+        </w:rPr>
+        <w:t>logs</w:t>
+      </w:r>
+      <w:r>
+        <w:rPr>
+          <w:lang w:val="en-US"/>
+        </w:rPr>
+        <w:t>.</w:t>
+      </w:r>
+    </w:p>
+    <w:p>
+      <w:pPr>
+        <w:outlineLvl w:val="0"/>
+        <w:rPr>
+          <w:lang w:val="en-US"/>
+        </w:rPr>
+      </w:pPr>
+      <w:r>
+        <w:rPr>
+          <w:lang w:val="en-US"/>
+        </w:rPr>
+        <w:t xml:space="preserve">Note also that any calls to the platform must include </w:t>
+      </w:r>
+      <w:r>
+        <w:rPr>
+          <w:lang w:val="en-US"/>
+        </w:rPr>
+        <w:t>the</w:t>
+      </w:r>
+      <w:r>
+        <w:rPr>
+          <w:lang w:val="en-US"/>
+        </w:rPr>
+        <w:t xml:space="preserve"> access token </w:t>
+      </w:r>
+      <w:r>
+        <w:rPr>
+          <w:lang w:val="en-US"/>
+        </w:rPr>
+        <w:t xml:space="preserve">(as an http header) </w:t>
+      </w:r>
+      <w:r>
+        <w:rPr>
+          <w:lang w:val="en-US"/>
+        </w:rPr>
+        <w:t>that is issued by the platform after logging in. So you must log in first to be able to access any data (this process is described in the next post)</w:t>
+      </w:r>
+    </w:p>
+    <w:p>
+      <w:pPr>
+        <w:outlineLvl w:val="0"/>
+        <w:rPr>
+          <w:lang w:val="en-US"/>
+        </w:rPr>
+      </w:pPr>
+      <w:r>
+        <w:rPr>
+          <w:lang w:val="en-US"/>
+        </w:rPr>
+        <w:t>Here are the platform calls.</w:t>
       </w:r>
     </w:p>
     <w:p>
@@ -1314,7 +1558,13 @@
         <w:rPr>
           <w:lang w:val="en-US"/>
         </w:rPr>
-        <w:t>Orion supplies the following query to retrieve the details of the currently logged in user (Obviously, you need to have logged in first…)</w:t>
+        <w:t>Orion supplies the following query to retrieve the details o</w:t>
+      </w:r>
+      <w:r>
+        <w:rPr>
+          <w:lang w:val="en-US"/>
+        </w:rPr>
+        <w:t xml:space="preserve">f the currently logged in user </w:t>
       </w:r>
     </w:p>
     <w:p>
@@ -1439,6 +1689,26 @@
     </w:p>
     <w:p>
       <w:pPr>
+        <w:outlineLvl w:val="0"/>
+        <w:rPr>
+          <w:lang w:val="en-US"/>
+        </w:rPr>
+      </w:pPr>
+      <w:r>
+        <w:rPr>
+          <w:lang w:val="en-US"/>
+        </w:rPr>
+        <w:t>If this were to be ‘FHIRified’</w:t>
+      </w:r>
+      <w:r>
+        <w:rPr>
+          <w:lang w:val="en-US"/>
+        </w:rPr>
+        <w:t xml:space="preserve"> then it would most likely be a ‘List of Lists’</w:t>
+      </w:r>
+    </w:p>
+    <w:p>
+      <w:pPr>
         <w:pStyle w:val="Heading2"/>
         <w:rPr>
           <w:lang w:val="en-US"/>
@@ -1478,14 +1748,99 @@
           <w:rFonts w:ascii="Arial" w:hAnsi="Arial" w:cs="Arial"/>
           <w:lang w:val="en-US"/>
         </w:rPr>
-        <w:t>{user identifier}/patientlist/watchlist</w:t>
-      </w:r>
-      <w:r>
+        <w:t>{user identifier}/patientlist/watchlist/{listIdentifier]</w:t>
+      </w:r>
+    </w:p>
+    <w:p>
+      <w:pPr>
+        <w:outlineLvl w:val="0"/>
+        <w:rPr>
+          <w:lang w:val="en-US"/>
+        </w:rPr>
+      </w:pPr>
+      <w:r>
+        <w:rPr>
+          <w:lang w:val="en-US"/>
+        </w:rPr>
+        <w:t>The list identifier comes from the ‘get worklist’ call. In this app, the server transforms this into a FHIR bundle of Patient resources, so that the client does not need to understand the Orion-specific nature of the contents.</w:t>
+      </w:r>
+    </w:p>
+    <w:p>
+      <w:pPr>
+        <w:outlineLvl w:val="0"/>
+        <w:rPr>
+          <w:lang w:val="en-US"/>
+        </w:rPr>
+      </w:pPr>
+      <w:r>
+        <w:rPr>
+          <w:lang w:val="en-US"/>
+        </w:rPr>
+        <w:t>From a FHIR perspective this is a simple List (of Patient). And the List resource has an identifier – so implementing it should be straightforward…</w:t>
+      </w:r>
+    </w:p>
+    <w:p>
+      <w:pPr>
+        <w:pStyle w:val="Heading2"/>
+        <w:rPr>
+          <w:lang w:val="en-US"/>
+        </w:rPr>
+      </w:pPr>
+      <w:r>
+        <w:rPr>
+          <w:lang w:val="en-US"/>
+        </w:rPr>
+        <w:t>Get Patient details</w:t>
+      </w:r>
+    </w:p>
+    <w:p>
+      <w:pPr>
+        <w:outlineLvl w:val="0"/>
+        <w:rPr>
+          <w:lang w:val="en-US"/>
+        </w:rPr>
+      </w:pPr>
+      <w:r>
+        <w:rPr>
+          <w:lang w:val="en-US"/>
+        </w:rPr>
+        <w:t xml:space="preserve">This is a true FHIR endpoint exposed by the platform. </w:t>
+      </w:r>
+      <w:r>
+        <w:rPr>
+          <w:lang w:val="en-US"/>
+        </w:rPr>
+        <w:t>Because the actual patient information that we have is their identifier, it is actually a search against Patient with the identifier as a parameter, and returning a Bundle with (hopefully) a single Patient. Here’s the call:</w:t>
+      </w:r>
+    </w:p>
+    <w:p>
+      <w:pPr>
+        <w:ind w:left="720"/>
         <w:rPr>
           <w:rFonts w:ascii="Arial" w:hAnsi="Arial" w:cs="Arial"/>
           <w:lang w:val="en-US"/>
         </w:rPr>
-        <w:t>/{listIdentifier]</w:t>
+      </w:pPr>
+      <w:r>
+        <w:rPr>
+          <w:rFonts w:ascii="Arial" w:hAnsi="Arial" w:cs="Arial"/>
+          <w:lang w:val="en-US"/>
+        </w:rPr>
+        <w:t xml:space="preserve">GET </w:t>
+      </w:r>
+      <w:r>
+        <w:rPr>
+          <w:rFonts w:ascii="Arial" w:hAnsi="Arial" w:cs="Arial"/>
+          <w:lang w:val="en-US"/>
+        </w:rPr>
+        <w:t>[API endpoint]/</w:t>
+      </w:r>
+      <w:r>
+        <w:rPr>
+          <w:rFonts w:ascii="Arial" w:hAnsi="Arial" w:cs="Arial"/>
+          <w:lang w:val="en-US"/>
+        </w:rPr>
+        <w:t>Patient?identifier={}</w:t>
       </w:r>
     </w:p>
     <w:p>
@@ -1499,7 +1854,33 @@
         <w:rPr>
           <w:lang w:val="en-US"/>
         </w:rPr>
-        <w:t>The list identifier comes from the ‘get worklist’ call. In this app, the server transforms this into a FHIR bundle of Patient resources, so that the client does not need to understand the Orion-specific nature of the contents.</w:t>
+        <w:t>And note that the identifier is in the FHIR format – {system}|{value}.</w:t>
+      </w:r>
+      <w:r>
+        <w:rPr>
+          <w:lang w:val="en-US"/>
+        </w:rPr>
+        <w:t xml:space="preserve"> Note that like all platform calls involving PHI </w:t>
+      </w:r>
+      <w:r>
+        <w:rPr>
+          <w:lang w:val="en-US"/>
+        </w:rPr>
+        <w:t>(Personal Health Information), the data is only returned if the user has the right to view that data. For this demo we aren’t checking (and, presumably the patient wouldn’t be on the list in the first place if the user didn’t have access to their records), but in  real-world app it would be a good idea to check (there are various bundle.link elements that carry this information).</w:t>
+      </w:r>
+    </w:p>
+    <w:p>
+      <w:pPr>
+        <w:outlineLvl w:val="0"/>
+        <w:rPr>
+          <w:lang w:val="en-US"/>
+        </w:rPr>
+      </w:pPr>
+      <w:r>
+        <w:rPr>
+          <w:lang w:val="en-US"/>
+        </w:rPr>
+        <w:t>The server extracts the Patient from the bundle and returns to the client.</w:t>
       </w:r>
     </w:p>
     <w:p>
@@ -1513,7 +1894,7 @@
         <w:rPr>
           <w:lang w:val="en-US"/>
         </w:rPr>
-        <w:t>Get Patient details</w:t>
+        <w:t>Get Observations for a client</w:t>
       </w:r>
     </w:p>
     <w:p>
@@ -1527,13 +1908,95 @@
         <w:rPr>
           <w:lang w:val="en-US"/>
         </w:rPr>
-        <w:t xml:space="preserve">This is a true FHIR endpoint exposed by the platform. </w:t>
-      </w:r>
-      <w:r>
-        <w:rPr>
-          <w:lang w:val="en-US"/>
-        </w:rPr>
-        <w:t>Because the actual patient information that we have is their identifier, it is actually a search against Patient with the identifier as a parameter, and returning a Bundle with (hopefully) a single Patient. Here’s the call:</w:t>
+        <w:t xml:space="preserve">This is another FHIR </w:t>
+      </w:r>
+      <w:r>
+        <w:rPr>
+          <w:lang w:val="en-US"/>
+        </w:rPr>
+        <w:t>endpoint</w:t>
+      </w:r>
+      <w:r>
+        <w:rPr>
+          <w:lang w:val="en-US"/>
+        </w:rPr>
+        <w:t xml:space="preserve"> exposed by the platform</w:t>
+      </w:r>
+      <w:r>
+        <w:rPr>
+          <w:lang w:val="en-US"/>
+        </w:rPr>
+        <w:t xml:space="preserve"> (again, subject to privacy)</w:t>
+      </w:r>
+      <w:r>
+        <w:rPr>
+          <w:lang w:val="en-US"/>
+        </w:rPr>
+        <w:t xml:space="preserve">. </w:t>
+      </w:r>
+      <w:r>
+        <w:rPr>
+          <w:lang w:val="en-US"/>
+        </w:rPr>
+        <w:t xml:space="preserve">We have a couple of </w:t>
+      </w:r>
+      <w:r>
+        <w:rPr>
+          <w:lang w:val="en-US"/>
+        </w:rPr>
+        <w:t>ways</w:t>
+      </w:r>
+      <w:r>
+        <w:rPr>
+          <w:lang w:val="en-US"/>
+        </w:rPr>
+        <w:t xml:space="preserve"> of using it in this scenario. The endpoint does support query for specific values, so we could just query for the values that we want – and that would be the best solution. However, there are 5 different </w:t>
+      </w:r>
+      <w:r>
+        <w:rPr>
+          <w:lang w:val="en-US"/>
+        </w:rPr>
+        <w:t>codes that we are after, so to be performant we’</w:t>
+      </w:r>
+      <w:r>
+        <w:rPr>
+          <w:lang w:val="en-US"/>
+        </w:rPr>
+        <w:t>d</w:t>
+      </w:r>
+      <w:r>
+        <w:rPr>
+          <w:lang w:val="en-US"/>
+        </w:rPr>
+        <w:t xml:space="preserve"> need to ‘parallelize’ the calls to the platform. </w:t>
+      </w:r>
+    </w:p>
+    <w:p>
+      <w:pPr>
+        <w:outlineLvl w:val="0"/>
+        <w:rPr>
+          <w:lang w:val="en-US"/>
+        </w:rPr>
+      </w:pPr>
+      <w:r>
+        <w:rPr>
+          <w:lang w:val="en-US"/>
+        </w:rPr>
+        <w:t>Given that this is just a demo, we went for the easier approach of retrieving all the Observations for the patient from the platform, and filtering them in the nodejs server. If this were a ‘real’ server, we’d make the separate parallel calls.</w:t>
+      </w:r>
+    </w:p>
+    <w:p>
+      <w:pPr>
+        <w:outlineLvl w:val="0"/>
+        <w:rPr>
+          <w:lang w:val="en-US"/>
+        </w:rPr>
+      </w:pPr>
+      <w:r>
+        <w:rPr>
+          <w:lang w:val="en-US"/>
+        </w:rPr>
+        <w:t>Here’s the call:</w:t>
       </w:r>
     </w:p>
     <w:p>
@@ -1563,7 +2026,7 @@
           <w:rFonts w:ascii="Arial" w:hAnsi="Arial" w:cs="Arial"/>
           <w:lang w:val="en-US"/>
         </w:rPr>
-        <w:t>Patient?identifier={}</w:t>
+        <w:t>Observation?subject.identifier = {}</w:t>
       </w:r>
     </w:p>
     <w:p>
@@ -1577,147 +2040,21 @@
         <w:rPr>
           <w:lang w:val="en-US"/>
         </w:rPr>
-        <w:t>And note that the identifier is in the FHIR format – {system}|{value}.</w:t>
-      </w:r>
-    </w:p>
-    <w:p>
-      <w:pPr>
-        <w:outlineLvl w:val="0"/>
-        <w:rPr>
-          <w:lang w:val="en-US"/>
-        </w:rPr>
-      </w:pPr>
-      <w:r>
-        <w:rPr>
-          <w:lang w:val="en-US"/>
-        </w:rPr>
-        <w:t>The server extracts the Patient from the bundle and returns to the client.</w:t>
-      </w:r>
-    </w:p>
-    <w:p>
-      <w:pPr>
-        <w:pStyle w:val="Heading2"/>
-        <w:rPr>
-          <w:lang w:val="en-US"/>
-        </w:rPr>
-      </w:pPr>
-      <w:r>
-        <w:rPr>
-          <w:lang w:val="en-US"/>
-        </w:rPr>
-        <w:t>Get Observations for a client</w:t>
-      </w:r>
-    </w:p>
-    <w:p>
-      <w:pPr>
-        <w:outlineLvl w:val="0"/>
-        <w:rPr>
-          <w:lang w:val="en-US"/>
-        </w:rPr>
-      </w:pPr>
-      <w:r>
-        <w:rPr>
-          <w:lang w:val="en-US"/>
-        </w:rPr>
-        <w:t xml:space="preserve">This is another FHIR </w:t>
-      </w:r>
-      <w:r>
-        <w:rPr>
-          <w:lang w:val="en-US"/>
-        </w:rPr>
-        <w:t>endpoint</w:t>
-      </w:r>
-      <w:r>
-        <w:rPr>
-          <w:lang w:val="en-US"/>
-        </w:rPr>
-        <w:t xml:space="preserve"> exposed by the platform. </w:t>
-      </w:r>
-      <w:r>
-        <w:rPr>
-          <w:lang w:val="en-US"/>
-        </w:rPr>
-        <w:t xml:space="preserve">We have a couple of options of using it in this scenario. The endpoint does support query for specific values, so we could just query for the values that we want – and that would be the best solution. However, there are 5 different </w:t>
-      </w:r>
-      <w:r>
-        <w:rPr>
-          <w:lang w:val="en-US"/>
-        </w:rPr>
-        <w:t xml:space="preserve">codes that we are after, so to be performant we’ll need to ‘parallelize’ the calls to the platform. </w:t>
-      </w:r>
-    </w:p>
-    <w:p>
-      <w:pPr>
-        <w:outlineLvl w:val="0"/>
-        <w:rPr>
-          <w:lang w:val="en-US"/>
-        </w:rPr>
-      </w:pPr>
-      <w:r>
-        <w:rPr>
-          <w:lang w:val="en-US"/>
-        </w:rPr>
-        <w:t>Given that this is just a demo, we went for the easier approach of retrieving all the Observations for the patient from the platform, and filtering them in the nodejs server. If this were a ‘real’ server, we’d make the separate parallel calls.</w:t>
-      </w:r>
-    </w:p>
-    <w:p>
-      <w:pPr>
-        <w:outlineLvl w:val="0"/>
-        <w:rPr>
-          <w:lang w:val="en-US"/>
-        </w:rPr>
-      </w:pPr>
-      <w:r>
-        <w:rPr>
-          <w:lang w:val="en-US"/>
-        </w:rPr>
-        <w:t>Here’s the call:</w:t>
-      </w:r>
-    </w:p>
-    <w:p>
-      <w:pPr>
-        <w:ind w:left="720"/>
-        <w:rPr>
-          <w:rFonts w:ascii="Arial" w:hAnsi="Arial" w:cs="Arial"/>
-          <w:lang w:val="en-US"/>
-        </w:rPr>
-      </w:pPr>
-      <w:r>
-        <w:rPr>
-          <w:rFonts w:ascii="Arial" w:hAnsi="Arial" w:cs="Arial"/>
-          <w:lang w:val="en-US"/>
-        </w:rPr>
-        <w:t xml:space="preserve">GET </w:t>
-      </w:r>
-      <w:r>
-        <w:rPr>
-          <w:rFonts w:ascii="Arial" w:hAnsi="Arial" w:cs="Arial"/>
-          <w:lang w:val="en-US"/>
-        </w:rPr>
-        <w:t>[API endpoint]/</w:t>
-      </w:r>
-      <w:r>
-        <w:rPr>
-          <w:rFonts w:ascii="Arial" w:hAnsi="Arial" w:cs="Arial"/>
-          <w:lang w:val="en-US"/>
-        </w:rPr>
-        <w:t>Observation?subject.identifier = {}</w:t>
-      </w:r>
-    </w:p>
-    <w:p>
-      <w:pPr>
-        <w:outlineLvl w:val="0"/>
-        <w:rPr>
-          <w:lang w:val="en-US"/>
-        </w:rPr>
-      </w:pPr>
-      <w:r>
-        <w:rPr>
-          <w:lang w:val="en-US"/>
-        </w:rPr>
-        <w:t xml:space="preserve">Note that this is what is technically called a ‘chained’ request – we want Observations where the subject of the Observation has specific chanacteristics (a given identifier). See </w:t>
-      </w:r>
-      <w:hyperlink r:id="rId8" w:history="1">
+        <w:t xml:space="preserve">Note that this is what is technically called a ‘chained’ request – we want Observations where the subject of the Observation has specific </w:t>
+      </w:r>
+      <w:r>
+        <w:rPr>
+          <w:lang w:val="en-US"/>
+        </w:rPr>
+        <w:t>characteristics</w:t>
+      </w:r>
+      <w:r>
+        <w:rPr>
+          <w:lang w:val="en-US"/>
+        </w:rPr>
+        <w:t xml:space="preserve"> (a given identifier). See </w:t>
+      </w:r>
+      <w:hyperlink r:id="rId8" w:anchor="chaining" w:history="1">
         <w:r>
           <w:rPr>
             <w:rStyle w:val="Hyperlink"/>
@@ -1736,7 +2073,19 @@
         <w:rPr>
           <w:lang w:val="en-US"/>
         </w:rPr>
-        <w:t xml:space="preserve"> As a side note, the spec also defines a ‘patient’ search parameter which queries on subject where the subject is a Patient – so an equivalent query would be Observation?patient.identifier={}. However this is not implemented in the platform.</w:t>
+        <w:t xml:space="preserve"> As a side note, the spec also defines a ‘patient’ search parameter which queries on subject where the subject is a Patient – so an equivalent query would be Observation?patient.identifier={}. However this is not </w:t>
+      </w:r>
+      <w:r>
+        <w:rPr>
+          <w:lang w:val="en-US"/>
+        </w:rPr>
+        <w:t xml:space="preserve">currently </w:t>
+      </w:r>
+      <w:r>
+        <w:rPr>
+          <w:lang w:val="en-US"/>
+        </w:rPr>
+        <w:t>implemented in the platform.</w:t>
       </w:r>
     </w:p>
     <w:p>
@@ -1749,6 +2098,14 @@
     </w:p>
     <w:p>
       <w:pPr>
+        <w:outlineLvl w:val="0"/>
+        <w:rPr>
+          <w:lang w:val="en-US"/>
+        </w:rPr>
+      </w:pPr>
+    </w:p>
+    <w:p>
+      <w:pPr>
         <w:pStyle w:val="Heading2"/>
         <w:rPr>
           <w:lang w:val="en-US"/>
@@ -1808,15 +2165,203 @@
           <w:rFonts w:ascii="Arial" w:hAnsi="Arial" w:cs="Arial"/>
           <w:lang w:val="en-US"/>
         </w:rPr>
-        <w:t>Condition</w:t>
-      </w:r>
-      <w:r>
+        <w:t>Condition?subject.identifier = {}</w:t>
+      </w:r>
+    </w:p>
+    <w:p>
+      <w:pPr>
+        <w:outlineLvl w:val="0"/>
+        <w:rPr>
+          <w:lang w:val="en-US"/>
+        </w:rPr>
+      </w:pPr>
+      <w:r>
+        <w:rPr>
+          <w:lang w:val="en-US"/>
+        </w:rPr>
+        <w:t>An interesting question here is determining which condition.code represents diabetes, as there are a multitude of possible codes depending on the terminology being used and the level of detail of the Condition. This is a separate discussion – for the purposes of this app we just chose an example one.</w:t>
+      </w:r>
+    </w:p>
+    <w:p>
+      <w:pPr>
+        <w:pStyle w:val="Heading2"/>
+        <w:rPr>
+          <w:lang w:val="en-US"/>
+        </w:rPr>
+      </w:pPr>
+      <w:r>
+        <w:rPr>
+          <w:lang w:val="en-US"/>
+        </w:rPr>
+        <w:t>Write Observation</w:t>
+      </w:r>
+    </w:p>
+    <w:p>
+      <w:pPr>
+        <w:outlineLvl w:val="0"/>
+        <w:rPr>
+          <w:lang w:val="en-US"/>
+        </w:rPr>
+      </w:pPr>
+      <w:r>
+        <w:rPr>
+          <w:lang w:val="en-US"/>
+        </w:rPr>
+        <w:t xml:space="preserve">This is the only write API that we’re using in this example (and, at the item of writing, the only write operation that </w:t>
+      </w:r>
+      <w:r>
+        <w:rPr>
+          <w:lang w:val="en-US"/>
+        </w:rPr>
+        <w:t>the platform</w:t>
+      </w:r>
+      <w:r>
+        <w:rPr>
+          <w:lang w:val="en-US"/>
+        </w:rPr>
+        <w:t xml:space="preserve"> support</w:t>
+      </w:r>
+      <w:r>
+        <w:rPr>
+          <w:lang w:val="en-US"/>
+        </w:rPr>
+        <w:t>s</w:t>
+      </w:r>
+      <w:r>
+        <w:rPr>
+          <w:lang w:val="en-US"/>
+        </w:rPr>
+        <w:t>)</w:t>
+      </w:r>
+      <w:r>
+        <w:rPr>
+          <w:lang w:val="en-US"/>
+        </w:rPr>
+        <w:t>.</w:t>
+      </w:r>
+      <w:r>
+        <w:rPr>
+          <w:lang w:val="en-US"/>
+        </w:rPr>
+        <w:t xml:space="preserve"> It’s a straightforward POST operation, the only </w:t>
+      </w:r>
+      <w:r>
+        <w:rPr>
+          <w:lang w:val="en-US"/>
+        </w:rPr>
+        <w:t>tricky bit being that we need to get the reference to the patient using the Patient.id element of the GET Patient operation described above.</w:t>
+      </w:r>
+    </w:p>
+    <w:p>
+      <w:pPr>
+        <w:ind w:left="720"/>
         <w:rPr>
           <w:rFonts w:ascii="Arial" w:hAnsi="Arial" w:cs="Arial"/>
           <w:lang w:val="en-US"/>
         </w:rPr>
-        <w:t>?subject.identifier = {}</w:t>
-      </w:r>
+      </w:pPr>
+      <w:r>
+        <w:rPr>
+          <w:rFonts w:ascii="Arial" w:hAnsi="Arial" w:cs="Arial"/>
+          <w:lang w:val="en-US"/>
+        </w:rPr>
+        <w:t xml:space="preserve">POST </w:t>
+      </w:r>
+      <w:r>
+        <w:rPr>
+          <w:rFonts w:ascii="Arial" w:hAnsi="Arial" w:cs="Arial"/>
+          <w:lang w:val="en-US"/>
+        </w:rPr>
+        <w:t>[API endpoint]/</w:t>
+      </w:r>
+      <w:r>
+        <w:rPr>
+          <w:rFonts w:ascii="Arial" w:hAnsi="Arial" w:cs="Arial"/>
+          <w:lang w:val="en-US"/>
+        </w:rPr>
+        <w:t>Observation</w:t>
+      </w:r>
+    </w:p>
+    <w:p>
+      <w:pPr>
+        <w:rPr>
+          <w:rFonts w:ascii="Arial" w:hAnsi="Arial" w:cs="Arial"/>
+          <w:lang w:val="en-US"/>
+        </w:rPr>
+      </w:pPr>
+      <w:r>
+        <w:rPr>
+          <w:rFonts w:ascii="Arial" w:hAnsi="Arial" w:cs="Arial"/>
+          <w:lang w:val="en-US"/>
+        </w:rPr>
+        <w:t>We actually use it in a couple of places:</w:t>
+      </w:r>
+    </w:p>
+    <w:p>
+      <w:pPr>
+        <w:pStyle w:val="ListParagraph"/>
+        <w:numPr>
+          <w:ilvl w:val="0"/>
+          <w:numId w:val="15"/>
+        </w:numPr>
+        <w:rPr>
+          <w:rFonts w:ascii="Arial" w:hAnsi="Arial" w:cs="Arial"/>
+          <w:lang w:val="en-US"/>
+        </w:rPr>
+      </w:pPr>
+      <w:r>
+        <w:rPr>
+          <w:rFonts w:ascii="Arial" w:hAnsi="Arial" w:cs="Arial"/>
+          <w:lang w:val="en-US"/>
+        </w:rPr>
+        <w:t>When writing back the Assessment Observation</w:t>
+      </w:r>
+      <w:r>
+        <w:rPr>
+          <w:rFonts w:ascii="Arial" w:hAnsi="Arial" w:cs="Arial"/>
+          <w:lang w:val="en-US"/>
+        </w:rPr>
+        <w:t xml:space="preserve">. </w:t>
+      </w:r>
+      <w:bookmarkStart w:id="0" w:name="_GoBack"/>
+      <w:bookmarkEnd w:id="0"/>
+    </w:p>
+    <w:p>
+      <w:pPr>
+        <w:pStyle w:val="ListParagraph"/>
+        <w:numPr>
+          <w:ilvl w:val="0"/>
+          <w:numId w:val="15"/>
+        </w:numPr>
+        <w:rPr>
+          <w:rFonts w:ascii="Arial" w:hAnsi="Arial" w:cs="Arial"/>
+          <w:lang w:val="en-US"/>
+        </w:rPr>
+      </w:pPr>
+      <w:r>
+        <w:rPr>
+          <w:rFonts w:ascii="Arial" w:hAnsi="Arial" w:cs="Arial"/>
+          <w:lang w:val="en-US"/>
+        </w:rPr>
+        <w:t>When creating the demo data</w:t>
+      </w:r>
+    </w:p>
+    <w:p>
+      <w:pPr>
+        <w:rPr>
+          <w:rFonts w:ascii="Arial" w:hAnsi="Arial" w:cs="Arial"/>
+          <w:lang w:val="en-US"/>
+        </w:rPr>
+      </w:pPr>
+    </w:p>
+    <w:p>
+      <w:pPr>
+        <w:ind w:left="720"/>
+        <w:rPr>
+          <w:rFonts w:ascii="Arial" w:hAnsi="Arial" w:cs="Arial"/>
+          <w:lang w:val="en-US"/>
+        </w:rPr>
+      </w:pPr>
     </w:p>
     <w:p>
       <w:pPr>
@@ -1829,21 +2374,7 @@
         <w:rPr>
           <w:lang w:val="en-US"/>
         </w:rPr>
-        <w:t>An interesting question here is determining which condition.code represents diabetes, as there are a multitude of possible codes depending on the terminology being used and the level of detail of the Condition. This is a separate discussion – for the purposes of this app we just chose an example one.</w:t>
-      </w:r>
-    </w:p>
-    <w:p>
-      <w:pPr>
-        <w:pStyle w:val="Heading2"/>
-        <w:rPr>
-          <w:lang w:val="en-US"/>
-        </w:rPr>
-      </w:pPr>
-      <w:r>
-        <w:rPr>
-          <w:lang w:val="en-US"/>
-        </w:rPr>
-        <w:t>Write Observation</w:t>
+        <w:t>So that all the API’s we need!</w:t>
       </w:r>
     </w:p>
     <w:p>
@@ -1853,73 +2384,6 @@
           <w:lang w:val="en-US"/>
         </w:rPr>
       </w:pPr>
-      <w:r>
-        <w:rPr>
-          <w:lang w:val="en-US"/>
-        </w:rPr>
-        <w:t>This is the only write API that we’re using in this example (and, at the item of writing, the only write operation that we support</w:t>
-      </w:r>
-      <w:r>
-        <w:rPr>
-          <w:lang w:val="en-US"/>
-        </w:rPr>
-        <w:t>)</w:t>
-      </w:r>
-      <w:r>
-        <w:rPr>
-          <w:lang w:val="en-US"/>
-        </w:rPr>
-        <w:t>.</w:t>
-      </w:r>
-      <w:r>
-        <w:rPr>
-          <w:lang w:val="en-US"/>
-        </w:rPr>
-        <w:t xml:space="preserve"> It’s a straightforward POST operation, the only </w:t>
-      </w:r>
-      <w:r>
-        <w:rPr>
-          <w:lang w:val="en-US"/>
-        </w:rPr>
-        <w:t>tricky bit being that we need to get the reference to the patient using the Patient.id element of the GET Patient operation described above.</w:t>
-      </w:r>
-    </w:p>
-    <w:p>
-      <w:pPr>
-        <w:ind w:left="720"/>
-        <w:rPr>
-          <w:rFonts w:ascii="Arial" w:hAnsi="Arial" w:cs="Arial"/>
-          <w:lang w:val="en-US"/>
-        </w:rPr>
-      </w:pPr>
-      <w:r>
-        <w:rPr>
-          <w:rFonts w:ascii="Arial" w:hAnsi="Arial" w:cs="Arial"/>
-          <w:lang w:val="en-US"/>
-        </w:rPr>
-        <w:t>POST</w:t>
-      </w:r>
-      <w:r>
-        <w:rPr>
-          <w:rFonts w:ascii="Arial" w:hAnsi="Arial" w:cs="Arial"/>
-          <w:lang w:val="en-US"/>
-        </w:rPr>
-        <w:t xml:space="preserve"> </w:t>
-      </w:r>
-      <w:r>
-        <w:rPr>
-          <w:rFonts w:ascii="Arial" w:hAnsi="Arial" w:cs="Arial"/>
-          <w:lang w:val="en-US"/>
-        </w:rPr>
-        <w:t>[API endpoint]/</w:t>
-      </w:r>
-      <w:r>
-        <w:rPr>
-          <w:rFonts w:ascii="Arial" w:hAnsi="Arial" w:cs="Arial"/>
-          <w:lang w:val="en-US"/>
-        </w:rPr>
-        <w:t>Observation</w:t>
-      </w:r>
     </w:p>
     <w:p>
       <w:pPr>
@@ -1932,7 +2396,7 @@
         <w:rPr>
           <w:lang w:val="en-US"/>
         </w:rPr>
-        <w:t>So that all the API’s we need!</w:t>
+        <w:t>--------- end of post 2 ---------</w:t>
       </w:r>
     </w:p>
     <w:p>
@@ -1945,6 +2409,31 @@
     </w:p>
     <w:p>
       <w:pPr>
+        <w:spacing w:after="0"/>
+        <w:rPr>
+          <w:b/>
+          <w:lang w:val="en-US"/>
+        </w:rPr>
+      </w:pPr>
+      <w:r>
+        <w:rPr>
+          <w:b/>
+          <w:lang w:val="en-US"/>
+        </w:rPr>
+        <w:br w:type="page"/>
+      </w:r>
+    </w:p>
+    <w:p>
+      <w:pPr>
+        <w:spacing w:after="0"/>
+        <w:rPr>
+          <w:b/>
+          <w:lang w:val="en-US"/>
+        </w:rPr>
+      </w:pPr>
+    </w:p>
+    <w:p>
+      <w:pPr>
         <w:outlineLvl w:val="0"/>
         <w:rPr>
           <w:b/>
@@ -1956,21 +2445,7 @@
           <w:b/>
           <w:lang w:val="en-US"/>
         </w:rPr>
-        <w:t>Post 3</w:t>
-      </w:r>
-      <w:r>
-        <w:rPr>
-          <w:b/>
-          <w:lang w:val="en-US"/>
-        </w:rPr>
-        <w:t>:</w:t>
-      </w:r>
-      <w:r>
-        <w:rPr>
-          <w:b/>
-          <w:lang w:val="en-US"/>
-        </w:rPr>
-        <w:t xml:space="preserve"> Security using OAuth</w:t>
+        <w:t>Post 3: Security using OAuth</w:t>
       </w:r>
     </w:p>
     <w:p>
@@ -3682,8 +4157,6 @@
         </w:rPr>
         <w:t>,</w:t>
       </w:r>
-      <w:bookmarkStart w:id="0" w:name="_GoBack"/>
-      <w:bookmarkEnd w:id="0"/>
       <w:r>
         <w:rPr>
           <w:lang w:val="en-US"/>
@@ -4169,6 +4642,92 @@
     </w:lvl>
   </w:abstractNum>
   <w:abstractNum w:abstractNumId="4">
+    <w:nsid w:val="0D220698"/>
+    <w:multiLevelType w:val="hybridMultilevel"/>
+    <w:tmpl w:val="43081940"/>
+    <w:lvl w:ilvl="0" w:tplc="0409000F">
+      <w:start w:val="1"/>
+      <w:numFmt w:val="decimal"/>
+      <w:lvlText w:val="%1."/>
+      <w:lvlJc w:val="left"/>
+      <w:pPr>
+        <w:ind w:left="720" w:hanging="360"/>
+      </w:pPr>
+    </w:lvl>
+    <w:lvl w:ilvl="1" w:tplc="04090019" w:tentative="1">
+      <w:start w:val="1"/>
+      <w:numFmt w:val="lowerLetter"/>
+      <w:lvlText w:val="%2."/>
+      <w:lvlJc w:val="left"/>
+      <w:pPr>
+        <w:ind w:left="1440" w:hanging="360"/>
+      </w:pPr>
+    </w:lvl>
+    <w:lvl w:ilvl="2" w:tplc="0409001B" w:tentative="1">
+      <w:start w:val="1"/>
+      <w:numFmt w:val="lowerRoman"/>
+      <w:lvlText w:val="%3."/>
+      <w:lvlJc w:val="right"/>
+      <w:pPr>
+        <w:ind w:left="2160" w:hanging="180"/>
+      </w:pPr>
+    </w:lvl>
+    <w:lvl w:ilvl="3" w:tplc="0409000F" w:tentative="1">
+      <w:start w:val="1"/>
+      <w:numFmt w:val="decimal"/>
+      <w:lvlText w:val="%4."/>
+      <w:lvlJc w:val="left"/>
+      <w:pPr>
+        <w:ind w:left="2880" w:hanging="360"/>
+      </w:pPr>
+    </w:lvl>
+    <w:lvl w:ilvl="4" w:tplc="04090019" w:tentative="1">
+      <w:start w:val="1"/>
+      <w:numFmt w:val="lowerLetter"/>
+      <w:lvlText w:val="%5."/>
+      <w:lvlJc w:val="left"/>
+      <w:pPr>
+        <w:ind w:left="3600" w:hanging="360"/>
+      </w:pPr>
+    </w:lvl>
+    <w:lvl w:ilvl="5" w:tplc="0409001B" w:tentative="1">
+      <w:start w:val="1"/>
+      <w:numFmt w:val="lowerRoman"/>
+      <w:lvlText w:val="%6."/>
+      <w:lvlJc w:val="right"/>
+      <w:pPr>
+        <w:ind w:left="4320" w:hanging="180"/>
+      </w:pPr>
+    </w:lvl>
+    <w:lvl w:ilvl="6" w:tplc="0409000F" w:tentative="1">
+      <w:start w:val="1"/>
+      <w:numFmt w:val="decimal"/>
+      <w:lvlText w:val="%7."/>
+      <w:lvlJc w:val="left"/>
+      <w:pPr>
+        <w:ind w:left="5040" w:hanging="360"/>
+      </w:pPr>
+    </w:lvl>
+    <w:lvl w:ilvl="7" w:tplc="04090019" w:tentative="1">
+      <w:start w:val="1"/>
+      <w:numFmt w:val="lowerLetter"/>
+      <w:lvlText w:val="%8."/>
+      <w:lvlJc w:val="left"/>
+      <w:pPr>
+        <w:ind w:left="5760" w:hanging="360"/>
+      </w:pPr>
+    </w:lvl>
+    <w:lvl w:ilvl="8" w:tplc="0409001B" w:tentative="1">
+      <w:start w:val="1"/>
+      <w:numFmt w:val="lowerRoman"/>
+      <w:lvlText w:val="%9."/>
+      <w:lvlJc w:val="right"/>
+      <w:pPr>
+        <w:ind w:left="6480" w:hanging="180"/>
+      </w:pPr>
+    </w:lvl>
+  </w:abstractNum>
+  <w:abstractNum w:abstractNumId="5">
     <w:nsid w:val="0DD9781C"/>
     <w:multiLevelType w:val="hybridMultilevel"/>
     <w:tmpl w:val="3DAE9212"/>
@@ -4254,7 +4813,7 @@
       </w:pPr>
     </w:lvl>
   </w:abstractNum>
-  <w:abstractNum w:abstractNumId="5">
+  <w:abstractNum w:abstractNumId="6">
     <w:nsid w:val="153A7A52"/>
     <w:multiLevelType w:val="hybridMultilevel"/>
     <w:tmpl w:val="E730A82C"/>
@@ -4367,7 +4926,7 @@
       </w:rPr>
     </w:lvl>
   </w:abstractNum>
-  <w:abstractNum w:abstractNumId="6">
+  <w:abstractNum w:abstractNumId="7">
     <w:nsid w:val="367D1CE0"/>
     <w:multiLevelType w:val="hybridMultilevel"/>
     <w:tmpl w:val="0B6EBEB0"/>
@@ -4480,7 +5039,7 @@
       </w:rPr>
     </w:lvl>
   </w:abstractNum>
-  <w:abstractNum w:abstractNumId="7">
+  <w:abstractNum w:abstractNumId="8">
     <w:nsid w:val="3A882B92"/>
     <w:multiLevelType w:val="hybridMultilevel"/>
     <w:tmpl w:val="6D3E68B8"/>
@@ -4593,7 +5152,7 @@
       </w:rPr>
     </w:lvl>
   </w:abstractNum>
-  <w:abstractNum w:abstractNumId="8">
+  <w:abstractNum w:abstractNumId="9">
     <w:nsid w:val="54FD351B"/>
     <w:multiLevelType w:val="hybridMultilevel"/>
     <w:tmpl w:val="2CCC1E0A"/>
@@ -4706,7 +5265,7 @@
       </w:rPr>
     </w:lvl>
   </w:abstractNum>
-  <w:abstractNum w:abstractNumId="9">
+  <w:abstractNum w:abstractNumId="10">
     <w:nsid w:val="59A85A29"/>
     <w:multiLevelType w:val="hybridMultilevel"/>
     <w:tmpl w:val="4D94B8BC"/>
@@ -4792,7 +5351,7 @@
       </w:pPr>
     </w:lvl>
   </w:abstractNum>
-  <w:abstractNum w:abstractNumId="10">
+  <w:abstractNum w:abstractNumId="11">
     <w:nsid w:val="5D8E4D67"/>
     <w:multiLevelType w:val="hybridMultilevel"/>
     <w:tmpl w:val="46A6B844"/>
@@ -4905,7 +5464,7 @@
       </w:rPr>
     </w:lvl>
   </w:abstractNum>
-  <w:abstractNum w:abstractNumId="11">
+  <w:abstractNum w:abstractNumId="12">
     <w:nsid w:val="5DA13B91"/>
     <w:multiLevelType w:val="hybridMultilevel"/>
     <w:tmpl w:val="DA3CC1EC"/>
@@ -5018,7 +5577,7 @@
       </w:rPr>
     </w:lvl>
   </w:abstractNum>
-  <w:abstractNum w:abstractNumId="12">
+  <w:abstractNum w:abstractNumId="13">
     <w:nsid w:val="79DA6898"/>
     <w:multiLevelType w:val="hybridMultilevel"/>
     <w:tmpl w:val="AFDE6C08"/>
@@ -5131,7 +5690,7 @@
       </w:rPr>
     </w:lvl>
   </w:abstractNum>
-  <w:abstractNum w:abstractNumId="13">
+  <w:abstractNum w:abstractNumId="14">
     <w:nsid w:val="7DC0120C"/>
     <w:multiLevelType w:val="hybridMultilevel"/>
     <w:tmpl w:val="F2228DA6"/>
@@ -5245,13 +5804,13 @@
     </w:lvl>
   </w:abstractNum>
   <w:num w:numId="1">
-    <w:abstractNumId w:val="6"/>
+    <w:abstractNumId w:val="7"/>
   </w:num>
   <w:num w:numId="2">
     <w:abstractNumId w:val="3"/>
   </w:num>
   <w:num w:numId="3">
-    <w:abstractNumId w:val="4"/>
+    <w:abstractNumId w:val="5"/>
   </w:num>
   <w:num w:numId="4">
     <w:abstractNumId w:val="2"/>
@@ -5260,31 +5819,34 @@
     <w:abstractNumId w:val="0"/>
   </w:num>
   <w:num w:numId="6">
-    <w:abstractNumId w:val="7"/>
+    <w:abstractNumId w:val="8"/>
   </w:num>
   <w:num w:numId="7">
     <w:abstractNumId w:val="1"/>
   </w:num>
   <w:num w:numId="8">
-    <w:abstractNumId w:val="8"/>
+    <w:abstractNumId w:val="9"/>
   </w:num>
   <w:num w:numId="9">
+    <w:abstractNumId w:val="11"/>
+  </w:num>
+  <w:num w:numId="10">
+    <w:abstractNumId w:val="6"/>
+  </w:num>
+  <w:num w:numId="11">
+    <w:abstractNumId w:val="14"/>
+  </w:num>
+  <w:num w:numId="12">
+    <w:abstractNumId w:val="12"/>
+  </w:num>
+  <w:num w:numId="13">
+    <w:abstractNumId w:val="13"/>
+  </w:num>
+  <w:num w:numId="14">
     <w:abstractNumId w:val="10"/>
   </w:num>
-  <w:num w:numId="10">
-    <w:abstractNumId w:val="5"/>
-  </w:num>
-  <w:num w:numId="11">
-    <w:abstractNumId w:val="13"/>
-  </w:num>
-  <w:num w:numId="12">
-    <w:abstractNumId w:val="11"/>
-  </w:num>
-  <w:num w:numId="13">
-    <w:abstractNumId w:val="12"/>
-  </w:num>
-  <w:num w:numId="14">
-    <w:abstractNumId w:val="9"/>
+  <w:num w:numId="15">
+    <w:abstractNumId w:val="4"/>
   </w:num>
 </w:numbering>
 </file>

</xml_diff>

<commit_message>
re-enable server error capture
</commit_message>
<xml_diff>
--- a/artifacts/Framingham Risk demo.docx
+++ b/artifacts/Framingham Risk demo.docx
@@ -57,11 +57,19 @@
         </w:rPr>
         <w:t xml:space="preserve"> </w:t>
       </w:r>
-      <w:r>
-        <w:rPr>
-          <w:lang w:val="en-US"/>
-        </w:rPr>
-        <w:t>post we’ll talk about how we developed a small application that uses the Orion health FHIR API’s both as the source data, and also as a repository to store data that it creates. The application is an implementation of the Framingham Cardiovascular risk calculator (</w:t>
+      <w:proofErr w:type="gramStart"/>
+      <w:r>
+        <w:rPr>
+          <w:lang w:val="en-US"/>
+        </w:rPr>
+        <w:t>post</w:t>
+      </w:r>
+      <w:proofErr w:type="gramEnd"/>
+      <w:r>
+        <w:rPr>
+          <w:lang w:val="en-US"/>
+        </w:rPr>
+        <w:t xml:space="preserve"> we’ll talk about how we developed a small application that uses the Orion health FHIR API’s both as the source data, and also as a repository to store data that it creates. The application is an implementation of the Framingham Cardiovascular risk calculator (</w:t>
       </w:r>
       <w:hyperlink r:id="rId5" w:history="1">
         <w:r>
@@ -277,11 +285,19 @@
           <w:lang w:val="en-US"/>
         </w:rPr>
       </w:pPr>
-      <w:r>
-        <w:rPr>
-          <w:lang w:val="en-US"/>
-        </w:rPr>
-        <w:t>First we’ll talk about the way the app works</w:t>
+      <w:proofErr w:type="gramStart"/>
+      <w:r>
+        <w:rPr>
+          <w:lang w:val="en-US"/>
+        </w:rPr>
+        <w:t>First</w:t>
+      </w:r>
+      <w:proofErr w:type="gramEnd"/>
+      <w:r>
+        <w:rPr>
+          <w:lang w:val="en-US"/>
+        </w:rPr>
+        <w:t xml:space="preserve"> we’ll talk about the way the app works</w:t>
       </w:r>
       <w:r>
         <w:rPr>
@@ -381,11 +397,19 @@
           <w:lang w:val="en-US"/>
         </w:rPr>
       </w:pPr>
-      <w:r>
-        <w:rPr>
-          <w:lang w:val="en-US"/>
-        </w:rPr>
-        <w:t xml:space="preserve">First we log into the application. Actually, behind the scenes we are really </w:t>
+      <w:proofErr w:type="gramStart"/>
+      <w:r>
+        <w:rPr>
+          <w:lang w:val="en-US"/>
+        </w:rPr>
+        <w:t>First</w:t>
+      </w:r>
+      <w:proofErr w:type="gramEnd"/>
+      <w:r>
+        <w:rPr>
+          <w:lang w:val="en-US"/>
+        </w:rPr>
+        <w:t xml:space="preserve"> we log into the application. Actually, behind the scenes we are really </w:t>
       </w:r>
       <w:r>
         <w:rPr>
@@ -539,7 +563,21 @@
         <w:rPr>
           <w:lang w:val="en-US"/>
         </w:rPr>
-        <w:t>Save Risk Assessment’ button, after which it can be viewed in Portal – or retrieved from the API again. In fact, we display the previous assessments on the screen over on the right hand side</w:t>
+        <w:t xml:space="preserve">Save Risk Assessment’ button, after which it can be viewed in Portal – or retrieved from the API again. In fact, we display the previous assessments on the screen over on the </w:t>
+      </w:r>
+      <w:proofErr w:type="gramStart"/>
+      <w:r>
+        <w:rPr>
+          <w:lang w:val="en-US"/>
+        </w:rPr>
+        <w:t>right hand</w:t>
+      </w:r>
+      <w:proofErr w:type="gramEnd"/>
+      <w:r>
+        <w:rPr>
+          <w:lang w:val="en-US"/>
+        </w:rPr>
+        <w:t xml:space="preserve"> side</w:t>
       </w:r>
       <w:r>
         <w:rPr>
@@ -708,7 +746,21 @@
         <w:rPr>
           <w:lang w:val="en-US"/>
         </w:rPr>
-        <w:t>It’s a single page application (SPA) using Angular on the client, communication with a nodejs application on the server. The node app makes the actual API calls (via the API Manager) and returns the results to the client. It also has the assessment algorithm.</w:t>
+        <w:t xml:space="preserve">It’s a single page application (SPA) using Angular on the client, communication with a </w:t>
+      </w:r>
+      <w:proofErr w:type="spellStart"/>
+      <w:r>
+        <w:rPr>
+          <w:lang w:val="en-US"/>
+        </w:rPr>
+        <w:t>nodejs</w:t>
+      </w:r>
+      <w:proofErr w:type="spellEnd"/>
+      <w:r>
+        <w:rPr>
+          <w:lang w:val="en-US"/>
+        </w:rPr>
+        <w:t xml:space="preserve"> application on the server. The node app makes the actual API calls (via the API Manager) and returns the results to the client. It also has the assessment algorithm.</w:t>
       </w:r>
     </w:p>
     <w:p>
@@ -866,7 +918,21 @@
         <w:rPr>
           <w:lang w:val="en-US"/>
         </w:rPr>
-        <w:t>In the previous post we described the overall operation of our sample application. Now, let</w:t>
+        <w:t xml:space="preserve">In the previous </w:t>
+      </w:r>
+      <w:proofErr w:type="gramStart"/>
+      <w:r>
+        <w:rPr>
+          <w:lang w:val="en-US"/>
+        </w:rPr>
+        <w:t>post</w:t>
+      </w:r>
+      <w:proofErr w:type="gramEnd"/>
+      <w:r>
+        <w:rPr>
+          <w:lang w:val="en-US"/>
+        </w:rPr>
+        <w:t xml:space="preserve"> we described the overall operation of our sample application. Now, let</w:t>
       </w:r>
       <w:r>
         <w:rPr>
@@ -1431,7 +1497,21 @@
         <w:rPr>
           <w:lang w:val="en-US"/>
         </w:rPr>
-        <w:t xml:space="preserve"> the Nodejs server to the platform</w:t>
+        <w:t xml:space="preserve"> the </w:t>
+      </w:r>
+      <w:proofErr w:type="spellStart"/>
+      <w:r>
+        <w:rPr>
+          <w:lang w:val="en-US"/>
+        </w:rPr>
+        <w:t>Nodejs</w:t>
+      </w:r>
+      <w:proofErr w:type="spellEnd"/>
+      <w:r>
+        <w:rPr>
+          <w:lang w:val="en-US"/>
+        </w:rPr>
+        <w:t xml:space="preserve"> server to the platform</w:t>
       </w:r>
       <w:r>
         <w:rPr>
@@ -1455,7 +1535,21 @@
         <w:rPr>
           <w:lang w:val="en-US"/>
         </w:rPr>
-        <w:t xml:space="preserve"> For this reason you won’t see the calls to the platform in the browser </w:t>
+        <w:t xml:space="preserve"> For this </w:t>
+      </w:r>
+      <w:proofErr w:type="gramStart"/>
+      <w:r>
+        <w:rPr>
+          <w:lang w:val="en-US"/>
+        </w:rPr>
+        <w:t>reason</w:t>
+      </w:r>
+      <w:proofErr w:type="gramEnd"/>
+      <w:r>
+        <w:rPr>
+          <w:lang w:val="en-US"/>
+        </w:rPr>
+        <w:t xml:space="preserve"> you won’t see the calls to the platform in the browser </w:t>
       </w:r>
       <w:r>
         <w:rPr>
@@ -1505,7 +1599,21 @@
         <w:rPr>
           <w:lang w:val="en-US"/>
         </w:rPr>
-        <w:t>that is issued by the platform after logging in. So you must log in first to be able to access any data (this process is described in the next post)</w:t>
+        <w:t xml:space="preserve">that is issued by the platform after logging in. </w:t>
+      </w:r>
+      <w:proofErr w:type="gramStart"/>
+      <w:r>
+        <w:rPr>
+          <w:lang w:val="en-US"/>
+        </w:rPr>
+        <w:t>So</w:t>
+      </w:r>
+      <w:proofErr w:type="gramEnd"/>
+      <w:r>
+        <w:rPr>
+          <w:lang w:val="en-US"/>
+        </w:rPr>
+        <w:t xml:space="preserve"> you must log in first to be able to access any data (this process is described in the next post)</w:t>
       </w:r>
     </w:p>
     <w:p>
@@ -1663,15 +1771,56 @@
           <w:rFonts w:ascii="Arial" w:hAnsi="Arial" w:cs="Arial"/>
           <w:lang w:val="en-US"/>
         </w:rPr>
-        <w:t>[API endpoint]/Actor/</w:t>
-      </w:r>
+        <w:t>[API endpoint]/Actor</w:t>
+      </w:r>
+      <w:proofErr w:type="gramStart"/>
       <w:r>
         <w:rPr>
           <w:rFonts w:ascii="Arial" w:hAnsi="Arial" w:cs="Arial"/>
           <w:lang w:val="en-US"/>
         </w:rPr>
-        <w:t>{user identifier}/patientlist/watchlist</w:t>
-      </w:r>
+        <w:t>/</w:t>
+      </w:r>
+      <w:r>
+        <w:rPr>
+          <w:rFonts w:ascii="Arial" w:hAnsi="Arial" w:cs="Arial"/>
+          <w:lang w:val="en-US"/>
+        </w:rPr>
+        <w:t>{</w:t>
+      </w:r>
+      <w:proofErr w:type="gramEnd"/>
+      <w:r>
+        <w:rPr>
+          <w:rFonts w:ascii="Arial" w:hAnsi="Arial" w:cs="Arial"/>
+          <w:lang w:val="en-US"/>
+        </w:rPr>
+        <w:t>user identifier}/</w:t>
+      </w:r>
+      <w:proofErr w:type="spellStart"/>
+      <w:r>
+        <w:rPr>
+          <w:rFonts w:ascii="Arial" w:hAnsi="Arial" w:cs="Arial"/>
+          <w:lang w:val="en-US"/>
+        </w:rPr>
+        <w:t>patientlist</w:t>
+      </w:r>
+      <w:proofErr w:type="spellEnd"/>
+      <w:r>
+        <w:rPr>
+          <w:rFonts w:ascii="Arial" w:hAnsi="Arial" w:cs="Arial"/>
+          <w:lang w:val="en-US"/>
+        </w:rPr>
+        <w:t>/</w:t>
+      </w:r>
+      <w:proofErr w:type="spellStart"/>
+      <w:r>
+        <w:rPr>
+          <w:rFonts w:ascii="Arial" w:hAnsi="Arial" w:cs="Arial"/>
+          <w:lang w:val="en-US"/>
+        </w:rPr>
+        <w:t>watchlist</w:t>
+      </w:r>
+      <w:proofErr w:type="spellEnd"/>
     </w:p>
     <w:p>
       <w:pPr>
@@ -1698,7 +1847,21 @@
         <w:rPr>
           <w:lang w:val="en-US"/>
         </w:rPr>
-        <w:t>If this were to be ‘FHIRified’</w:t>
+        <w:t>If this were to be ‘</w:t>
+      </w:r>
+      <w:proofErr w:type="spellStart"/>
+      <w:r>
+        <w:rPr>
+          <w:lang w:val="en-US"/>
+        </w:rPr>
+        <w:t>FHIRified</w:t>
+      </w:r>
+      <w:proofErr w:type="spellEnd"/>
+      <w:r>
+        <w:rPr>
+          <w:lang w:val="en-US"/>
+        </w:rPr>
+        <w:t>’</w:t>
       </w:r>
       <w:r>
         <w:rPr>
@@ -1741,14 +1904,78 @@
           <w:rFonts w:ascii="Arial" w:hAnsi="Arial" w:cs="Arial"/>
           <w:lang w:val="en-US"/>
         </w:rPr>
-        <w:t>[API endpoint]/Actor/</w:t>
-      </w:r>
+        <w:t>[API endpoint]/Actor</w:t>
+      </w:r>
+      <w:proofErr w:type="gramStart"/>
       <w:r>
         <w:rPr>
           <w:rFonts w:ascii="Arial" w:hAnsi="Arial" w:cs="Arial"/>
           <w:lang w:val="en-US"/>
         </w:rPr>
-        <w:t>{user identifier}/patientlist/watchlist/{listIdentifier]</w:t>
+        <w:t>/</w:t>
+      </w:r>
+      <w:r>
+        <w:rPr>
+          <w:rFonts w:ascii="Arial" w:hAnsi="Arial" w:cs="Arial"/>
+          <w:lang w:val="en-US"/>
+        </w:rPr>
+        <w:t>{</w:t>
+      </w:r>
+      <w:proofErr w:type="gramEnd"/>
+      <w:r>
+        <w:rPr>
+          <w:rFonts w:ascii="Arial" w:hAnsi="Arial" w:cs="Arial"/>
+          <w:lang w:val="en-US"/>
+        </w:rPr>
+        <w:t>user identifier}/</w:t>
+      </w:r>
+      <w:proofErr w:type="spellStart"/>
+      <w:r>
+        <w:rPr>
+          <w:rFonts w:ascii="Arial" w:hAnsi="Arial" w:cs="Arial"/>
+          <w:lang w:val="en-US"/>
+        </w:rPr>
+        <w:t>patientlist</w:t>
+      </w:r>
+      <w:proofErr w:type="spellEnd"/>
+      <w:r>
+        <w:rPr>
+          <w:rFonts w:ascii="Arial" w:hAnsi="Arial" w:cs="Arial"/>
+          <w:lang w:val="en-US"/>
+        </w:rPr>
+        <w:t>/</w:t>
+      </w:r>
+      <w:proofErr w:type="spellStart"/>
+      <w:r>
+        <w:rPr>
+          <w:rFonts w:ascii="Arial" w:hAnsi="Arial" w:cs="Arial"/>
+          <w:lang w:val="en-US"/>
+        </w:rPr>
+        <w:t>watchlist</w:t>
+      </w:r>
+      <w:proofErr w:type="spellEnd"/>
+      <w:r>
+        <w:rPr>
+          <w:rFonts w:ascii="Arial" w:hAnsi="Arial" w:cs="Arial"/>
+          <w:lang w:val="en-US"/>
+        </w:rPr>
+        <w:t>/{</w:t>
+      </w:r>
+      <w:proofErr w:type="spellStart"/>
+      <w:r>
+        <w:rPr>
+          <w:rFonts w:ascii="Arial" w:hAnsi="Arial" w:cs="Arial"/>
+          <w:lang w:val="en-US"/>
+        </w:rPr>
+        <w:t>listIdentifier</w:t>
+      </w:r>
+      <w:proofErr w:type="spellEnd"/>
+      <w:r>
+        <w:rPr>
+          <w:rFonts w:ascii="Arial" w:hAnsi="Arial" w:cs="Arial"/>
+          <w:lang w:val="en-US"/>
+        </w:rPr>
+        <w:t>]</w:t>
       </w:r>
     </w:p>
     <w:p>
@@ -1835,12 +2062,23 @@
         </w:rPr>
         <w:t>[API endpoint]/</w:t>
       </w:r>
+      <w:proofErr w:type="spellStart"/>
+      <w:proofErr w:type="gramStart"/>
       <w:r>
         <w:rPr>
           <w:rFonts w:ascii="Arial" w:hAnsi="Arial" w:cs="Arial"/>
           <w:lang w:val="en-US"/>
         </w:rPr>
-        <w:t>Patient?identifier={}</w:t>
+        <w:t>Patient?identifier</w:t>
+      </w:r>
+      <w:proofErr w:type="spellEnd"/>
+      <w:proofErr w:type="gramEnd"/>
+      <w:r>
+        <w:rPr>
+          <w:rFonts w:ascii="Arial" w:hAnsi="Arial" w:cs="Arial"/>
+          <w:lang w:val="en-US"/>
+        </w:rPr>
+        <w:t>={}</w:t>
       </w:r>
     </w:p>
     <w:p>
@@ -1866,7 +2104,35 @@
         <w:rPr>
           <w:lang w:val="en-US"/>
         </w:rPr>
-        <w:t>(Personal Health Information), the data is only returned if the user has the right to view that data. For this demo we aren’t checking (and, presumably the patient wouldn’t be on the list in the first place if the user didn’t have access to their records), but in  real-world app it would be a good idea to check (there are various bundle.link elements that carry this information).</w:t>
+        <w:t xml:space="preserve">(Personal Health Information), the data is only returned if the user has the right to view that data. For this demo we aren’t checking (and, presumably the patient wouldn’t be on the list in the first place if the user didn’t have access to their records), but </w:t>
+      </w:r>
+      <w:proofErr w:type="gramStart"/>
+      <w:r>
+        <w:rPr>
+          <w:lang w:val="en-US"/>
+        </w:rPr>
+        <w:t>in  real</w:t>
+      </w:r>
+      <w:proofErr w:type="gramEnd"/>
+      <w:r>
+        <w:rPr>
+          <w:lang w:val="en-US"/>
+        </w:rPr>
+        <w:t xml:space="preserve">-world app it would be a good idea to check (there are various </w:t>
+      </w:r>
+      <w:proofErr w:type="spellStart"/>
+      <w:r>
+        <w:rPr>
+          <w:lang w:val="en-US"/>
+        </w:rPr>
+        <w:t>bundle.link</w:t>
+      </w:r>
+      <w:proofErr w:type="spellEnd"/>
+      <w:r>
+        <w:rPr>
+          <w:lang w:val="en-US"/>
+        </w:rPr>
+        <w:t xml:space="preserve"> elements that carry this information).</w:t>
       </w:r>
     </w:p>
     <w:p>
@@ -1982,7 +2248,21 @@
         <w:rPr>
           <w:lang w:val="en-US"/>
         </w:rPr>
-        <w:t>Given that this is just a demo, we went for the easier approach of retrieving all the Observations for the patient from the platform, and filtering them in the nodejs server. If this were a ‘real’ server, we’d make the separate parallel calls.</w:t>
+        <w:t xml:space="preserve">Given that this is just a demo, we went for the easier approach of retrieving all the Observations for the patient from the platform, and filtering them in the </w:t>
+      </w:r>
+      <w:proofErr w:type="spellStart"/>
+      <w:r>
+        <w:rPr>
+          <w:lang w:val="en-US"/>
+        </w:rPr>
+        <w:t>nodejs</w:t>
+      </w:r>
+      <w:proofErr w:type="spellEnd"/>
+      <w:r>
+        <w:rPr>
+          <w:lang w:val="en-US"/>
+        </w:rPr>
+        <w:t xml:space="preserve"> server. If this were a ‘real’ server, we’d make the separate parallel calls.</w:t>
       </w:r>
     </w:p>
     <w:p>
@@ -2021,12 +2301,30 @@
         </w:rPr>
         <w:t>[API endpoint]/</w:t>
       </w:r>
+      <w:proofErr w:type="spellStart"/>
+      <w:proofErr w:type="gramStart"/>
       <w:r>
         <w:rPr>
           <w:rFonts w:ascii="Arial" w:hAnsi="Arial" w:cs="Arial"/>
           <w:lang w:val="en-US"/>
         </w:rPr>
-        <w:t>Observation?subject.identifier = {}</w:t>
+        <w:t>Observation?subject</w:t>
+      </w:r>
+      <w:proofErr w:type="gramEnd"/>
+      <w:r>
+        <w:rPr>
+          <w:rFonts w:ascii="Arial" w:hAnsi="Arial" w:cs="Arial"/>
+          <w:lang w:val="en-US"/>
+        </w:rPr>
+        <w:t>.identifier</w:t>
+      </w:r>
+      <w:proofErr w:type="spellEnd"/>
+      <w:r>
+        <w:rPr>
+          <w:rFonts w:ascii="Arial" w:hAnsi="Arial" w:cs="Arial"/>
+          <w:lang w:val="en-US"/>
+        </w:rPr>
+        <w:t xml:space="preserve"> = {}</w:t>
       </w:r>
     </w:p>
     <w:p>
@@ -2073,7 +2371,43 @@
         <w:rPr>
           <w:lang w:val="en-US"/>
         </w:rPr>
-        <w:t xml:space="preserve"> As a side note, the spec also defines a ‘patient’ search parameter which queries on subject where the subject is a Patient – so an equivalent query would be Observation?patient.identifier={}. However this is not </w:t>
+        <w:t xml:space="preserve"> As a side note, the spec also defines a ‘patient’ search parameter which queries on subject where the subject is a Patient – so an equivalent query would be </w:t>
+      </w:r>
+      <w:proofErr w:type="spellStart"/>
+      <w:proofErr w:type="gramStart"/>
+      <w:r>
+        <w:rPr>
+          <w:lang w:val="en-US"/>
+        </w:rPr>
+        <w:t>Observation?patient</w:t>
+      </w:r>
+      <w:proofErr w:type="gramEnd"/>
+      <w:r>
+        <w:rPr>
+          <w:lang w:val="en-US"/>
+        </w:rPr>
+        <w:t>.identifier</w:t>
+      </w:r>
+      <w:proofErr w:type="spellEnd"/>
+      <w:r>
+        <w:rPr>
+          <w:lang w:val="en-US"/>
+        </w:rPr>
+        <w:t xml:space="preserve">={}. </w:t>
+      </w:r>
+      <w:proofErr w:type="gramStart"/>
+      <w:r>
+        <w:rPr>
+          <w:lang w:val="en-US"/>
+        </w:rPr>
+        <w:t>However</w:t>
+      </w:r>
+      <w:proofErr w:type="gramEnd"/>
+      <w:r>
+        <w:rPr>
+          <w:lang w:val="en-US"/>
+        </w:rPr>
+        <w:t xml:space="preserve"> this is not </w:t>
       </w:r>
       <w:r>
         <w:rPr>
@@ -2160,12 +2494,30 @@
         </w:rPr>
         <w:t>[API endpoint]/</w:t>
       </w:r>
+      <w:proofErr w:type="spellStart"/>
+      <w:proofErr w:type="gramStart"/>
       <w:r>
         <w:rPr>
           <w:rFonts w:ascii="Arial" w:hAnsi="Arial" w:cs="Arial"/>
           <w:lang w:val="en-US"/>
         </w:rPr>
-        <w:t>Condition?subject.identifier = {}</w:t>
+        <w:t>Condition?subject</w:t>
+      </w:r>
+      <w:proofErr w:type="gramEnd"/>
+      <w:r>
+        <w:rPr>
+          <w:rFonts w:ascii="Arial" w:hAnsi="Arial" w:cs="Arial"/>
+          <w:lang w:val="en-US"/>
+        </w:rPr>
+        <w:t>.identifier</w:t>
+      </w:r>
+      <w:proofErr w:type="spellEnd"/>
+      <w:r>
+        <w:rPr>
+          <w:rFonts w:ascii="Arial" w:hAnsi="Arial" w:cs="Arial"/>
+          <w:lang w:val="en-US"/>
+        </w:rPr>
+        <w:t xml:space="preserve"> = {}</w:t>
       </w:r>
     </w:p>
     <w:p>
@@ -2179,7 +2531,23 @@
         <w:rPr>
           <w:lang w:val="en-US"/>
         </w:rPr>
-        <w:t>An interesting question here is determining which condition.code represents diabetes, as there are a multitude of possible codes depending on the terminology being used and the level of detail of the Condition. This is a separate discussion – for the purposes of this app we just chose an example one.</w:t>
+        <w:t xml:space="preserve">An interesting question here is determining which </w:t>
+      </w:r>
+      <w:proofErr w:type="spellStart"/>
+      <w:proofErr w:type="gramStart"/>
+      <w:r>
+        <w:rPr>
+          <w:lang w:val="en-US"/>
+        </w:rPr>
+        <w:t>condition.code</w:t>
+      </w:r>
+      <w:proofErr w:type="spellEnd"/>
+      <w:proofErr w:type="gramEnd"/>
+      <w:r>
+        <w:rPr>
+          <w:lang w:val="en-US"/>
+        </w:rPr>
+        <w:t xml:space="preserve"> represents diabetes, as there are a multitude of possible codes depending on the terminology being used and the level of detail of the Condition. This is a separate discussion – for the purposes of this app we just chose an example one.</w:t>
       </w:r>
     </w:p>
     <w:p>
@@ -2284,14 +2652,13 @@
     </w:p>
     <w:p>
       <w:pPr>
-        <w:rPr>
-          <w:rFonts w:ascii="Arial" w:hAnsi="Arial" w:cs="Arial"/>
-          <w:lang w:val="en-US"/>
-        </w:rPr>
-      </w:pPr>
-      <w:r>
-        <w:rPr>
-          <w:rFonts w:ascii="Arial" w:hAnsi="Arial" w:cs="Arial"/>
+        <w:outlineLvl w:val="0"/>
+        <w:rPr>
+          <w:lang w:val="en-US"/>
+        </w:rPr>
+      </w:pPr>
+      <w:r>
+        <w:rPr>
           <w:lang w:val="en-US"/>
         </w:rPr>
         <w:t>We actually use it in a couple of places:</w:t>
@@ -2302,26 +2669,30 @@
         <w:pStyle w:val="ListParagraph"/>
         <w:numPr>
           <w:ilvl w:val="0"/>
-          <w:numId w:val="15"/>
+          <w:numId w:val="16"/>
         </w:numPr>
-        <w:rPr>
-          <w:rFonts w:ascii="Arial" w:hAnsi="Arial" w:cs="Arial"/>
-          <w:lang w:val="en-US"/>
-        </w:rPr>
-      </w:pPr>
-      <w:r>
-        <w:rPr>
-          <w:rFonts w:ascii="Arial" w:hAnsi="Arial" w:cs="Arial"/>
-          <w:lang w:val="en-US"/>
-        </w:rPr>
-        <w:t>When writing back the Assessment Observation</w:t>
-      </w:r>
-      <w:r>
-        <w:rPr>
-          <w:rFonts w:ascii="Arial" w:hAnsi="Arial" w:cs="Arial"/>
-          <w:lang w:val="en-US"/>
-        </w:rPr>
-        <w:t xml:space="preserve">. </w:t>
+        <w:outlineLvl w:val="0"/>
+        <w:rPr>
+          <w:lang w:val="en-US"/>
+        </w:rPr>
+      </w:pPr>
+      <w:r>
+        <w:rPr>
+          <w:lang w:val="en-US"/>
+        </w:rPr>
+        <w:t xml:space="preserve">When writing back the Assessment Observation. </w:t>
+      </w:r>
+      <w:r>
+        <w:rPr>
+          <w:lang w:val="en-US"/>
+        </w:rPr>
+        <w:t xml:space="preserve">Note that in </w:t>
+      </w:r>
+      <w:r>
+        <w:rPr>
+          <w:lang w:val="en-US"/>
+        </w:rPr>
+        <w:t xml:space="preserve">Release 3 of FHIR </w:t>
       </w:r>
       <w:bookmarkStart w:id="0" w:name="_GoBack"/>
       <w:bookmarkEnd w:id="0"/>
@@ -2331,36 +2702,35 @@
         <w:pStyle w:val="ListParagraph"/>
         <w:numPr>
           <w:ilvl w:val="0"/>
-          <w:numId w:val="15"/>
+          <w:numId w:val="16"/>
         </w:numPr>
+        <w:outlineLvl w:val="0"/>
+        <w:rPr>
+          <w:lang w:val="en-US"/>
+        </w:rPr>
+      </w:pPr>
+      <w:r>
+        <w:rPr>
+          <w:lang w:val="en-US"/>
+        </w:rPr>
+        <w:t>When creating the demo data</w:t>
+      </w:r>
+    </w:p>
+    <w:p>
+      <w:pPr>
         <w:rPr>
           <w:rFonts w:ascii="Arial" w:hAnsi="Arial" w:cs="Arial"/>
           <w:lang w:val="en-US"/>
         </w:rPr>
       </w:pPr>
-      <w:r>
+    </w:p>
+    <w:p>
+      <w:pPr>
+        <w:ind w:left="720"/>
         <w:rPr>
           <w:rFonts w:ascii="Arial" w:hAnsi="Arial" w:cs="Arial"/>
           <w:lang w:val="en-US"/>
         </w:rPr>
-        <w:t>When creating the demo data</w:t>
-      </w:r>
-    </w:p>
-    <w:p>
-      <w:pPr>
-        <w:rPr>
-          <w:rFonts w:ascii="Arial" w:hAnsi="Arial" w:cs="Arial"/>
-          <w:lang w:val="en-US"/>
-        </w:rPr>
-      </w:pPr>
-    </w:p>
-    <w:p>
-      <w:pPr>
-        <w:ind w:left="720"/>
-        <w:rPr>
-          <w:rFonts w:ascii="Arial" w:hAnsi="Arial" w:cs="Arial"/>
-          <w:lang w:val="en-US"/>
-        </w:rPr>
       </w:pPr>
     </w:p>
     <w:p>
@@ -2459,7 +2829,21 @@
         <w:rPr>
           <w:lang w:val="en-US"/>
         </w:rPr>
-        <w:t>So far we haven’t talked about the security aspects of this interaction, so it’s time to take a look at OAuth</w:t>
+        <w:t xml:space="preserve">So </w:t>
+      </w:r>
+      <w:proofErr w:type="gramStart"/>
+      <w:r>
+        <w:rPr>
+          <w:lang w:val="en-US"/>
+        </w:rPr>
+        <w:t>far</w:t>
+      </w:r>
+      <w:proofErr w:type="gramEnd"/>
+      <w:r>
+        <w:rPr>
+          <w:lang w:val="en-US"/>
+        </w:rPr>
+        <w:t xml:space="preserve"> we haven’t talked about the security aspects of this interaction, so it’s time to take a look at OAuth</w:t>
       </w:r>
       <w:r>
         <w:rPr>
@@ -2502,7 +2886,21 @@
         <w:rPr>
           <w:lang w:val="en-US"/>
         </w:rPr>
-        <w:t xml:space="preserve"> be using TLS – Transport Level Security – ie HTTPS and not HTTP. </w:t>
+        <w:t xml:space="preserve"> be using TLS – Transport Level Security – </w:t>
+      </w:r>
+      <w:proofErr w:type="spellStart"/>
+      <w:r>
+        <w:rPr>
+          <w:lang w:val="en-US"/>
+        </w:rPr>
+        <w:t>ie</w:t>
+      </w:r>
+      <w:proofErr w:type="spellEnd"/>
+      <w:r>
+        <w:rPr>
+          <w:lang w:val="en-US"/>
+        </w:rPr>
+        <w:t xml:space="preserve"> HTTPS and not HTTP. </w:t>
       </w:r>
     </w:p>
     <w:p>
@@ -2803,7 +3201,21 @@
         <w:rPr>
           <w:lang w:val="en-US"/>
         </w:rPr>
-        <w:t>Authorization (Auth)</w:t>
+        <w:t>Authorization (</w:t>
+      </w:r>
+      <w:proofErr w:type="spellStart"/>
+      <w:r>
+        <w:rPr>
+          <w:lang w:val="en-US"/>
+        </w:rPr>
+        <w:t>Auth</w:t>
+      </w:r>
+      <w:proofErr w:type="spellEnd"/>
+      <w:r>
+        <w:rPr>
+          <w:lang w:val="en-US"/>
+        </w:rPr>
+        <w:t>)</w:t>
       </w:r>
       <w:r>
         <w:rPr>
@@ -2934,12 +3346,14 @@
         </w:rPr>
         <w:t xml:space="preserve"> One of these is the use of a ‘token’ – issued by the </w:t>
       </w:r>
+      <w:proofErr w:type="spellStart"/>
       <w:r>
         <w:rPr>
           <w:lang w:val="en-US"/>
         </w:rPr>
         <w:t>Auth</w:t>
       </w:r>
+      <w:proofErr w:type="spellEnd"/>
       <w:r>
         <w:rPr>
           <w:lang w:val="en-US"/>
@@ -3031,7 +3445,21 @@
         <w:rPr>
           <w:lang w:val="en-US"/>
         </w:rPr>
-        <w:t>The application is pre-registered with the Auth server</w:t>
+        <w:t xml:space="preserve">The application is pre-registered with the </w:t>
+      </w:r>
+      <w:proofErr w:type="spellStart"/>
+      <w:r>
+        <w:rPr>
+          <w:lang w:val="en-US"/>
+        </w:rPr>
+        <w:t>Auth</w:t>
+      </w:r>
+      <w:proofErr w:type="spellEnd"/>
+      <w:r>
+        <w:rPr>
+          <w:lang w:val="en-US"/>
+        </w:rPr>
+        <w:t xml:space="preserve"> server</w:t>
       </w:r>
       <w:r>
         <w:rPr>
@@ -3055,7 +3483,21 @@
         <w:rPr>
           <w:lang w:val="en-US"/>
         </w:rPr>
-        <w:t>The location of the required end points on the Auth and Resource server are known (more on this later)</w:t>
+        <w:t xml:space="preserve">The location of the required end points on the </w:t>
+      </w:r>
+      <w:proofErr w:type="spellStart"/>
+      <w:r>
+        <w:rPr>
+          <w:lang w:val="en-US"/>
+        </w:rPr>
+        <w:t>Auth</w:t>
+      </w:r>
+      <w:proofErr w:type="spellEnd"/>
+      <w:r>
+        <w:rPr>
+          <w:lang w:val="en-US"/>
+        </w:rPr>
+        <w:t xml:space="preserve"> and Resource server are known (more on this later)</w:t>
       </w:r>
       <w:r>
         <w:rPr>
@@ -3085,7 +3527,21 @@
         <w:rPr>
           <w:lang w:val="en-US"/>
         </w:rPr>
-        <w:t xml:space="preserve">The User of the application is known to the Auth server, and has some way of </w:t>
+        <w:t xml:space="preserve">The User of the application is known to the </w:t>
+      </w:r>
+      <w:proofErr w:type="spellStart"/>
+      <w:r>
+        <w:rPr>
+          <w:lang w:val="en-US"/>
+        </w:rPr>
+        <w:t>Auth</w:t>
+      </w:r>
+      <w:proofErr w:type="spellEnd"/>
+      <w:r>
+        <w:rPr>
+          <w:lang w:val="en-US"/>
+        </w:rPr>
+        <w:t xml:space="preserve"> server, and has some way of </w:t>
       </w:r>
       <w:r>
         <w:rPr>
@@ -3139,13 +3595,41 @@
         <w:rPr>
           <w:lang w:val="en-US"/>
         </w:rPr>
-        <w:t>The Auth server can issue a token that the Resource server can use to identify the user and application</w:t>
-      </w:r>
-      <w:r>
-        <w:rPr>
-          <w:lang w:val="en-US"/>
-        </w:rPr>
-        <w:t xml:space="preserve"> – ie there is a trus</w:t>
+        <w:t xml:space="preserve">The </w:t>
+      </w:r>
+      <w:proofErr w:type="spellStart"/>
+      <w:r>
+        <w:rPr>
+          <w:lang w:val="en-US"/>
+        </w:rPr>
+        <w:t>Auth</w:t>
+      </w:r>
+      <w:proofErr w:type="spellEnd"/>
+      <w:r>
+        <w:rPr>
+          <w:lang w:val="en-US"/>
+        </w:rPr>
+        <w:t xml:space="preserve"> server can issue a token that the Resource server can use to identify the user and application</w:t>
+      </w:r>
+      <w:r>
+        <w:rPr>
+          <w:lang w:val="en-US"/>
+        </w:rPr>
+        <w:t xml:space="preserve"> – </w:t>
+      </w:r>
+      <w:proofErr w:type="spellStart"/>
+      <w:r>
+        <w:rPr>
+          <w:lang w:val="en-US"/>
+        </w:rPr>
+        <w:t>ie</w:t>
+      </w:r>
+      <w:proofErr w:type="spellEnd"/>
+      <w:r>
+        <w:rPr>
+          <w:lang w:val="en-US"/>
+        </w:rPr>
+        <w:t xml:space="preserve"> there is a trus</w:t>
       </w:r>
       <w:r>
         <w:rPr>
@@ -3213,7 +3697,49 @@
         <w:rPr>
           <w:lang w:val="en-US"/>
         </w:rPr>
-        <w:t>The app contacts the Auth server, passing across its app code (so the Auth server knows who is contacting it). The Auth server then displays a login page.</w:t>
+        <w:t xml:space="preserve">The app contacts the </w:t>
+      </w:r>
+      <w:proofErr w:type="spellStart"/>
+      <w:r>
+        <w:rPr>
+          <w:lang w:val="en-US"/>
+        </w:rPr>
+        <w:t>Auth</w:t>
+      </w:r>
+      <w:proofErr w:type="spellEnd"/>
+      <w:r>
+        <w:rPr>
+          <w:lang w:val="en-US"/>
+        </w:rPr>
+        <w:t xml:space="preserve"> server, passing across its app code (so the </w:t>
+      </w:r>
+      <w:proofErr w:type="spellStart"/>
+      <w:r>
+        <w:rPr>
+          <w:lang w:val="en-US"/>
+        </w:rPr>
+        <w:t>Auth</w:t>
+      </w:r>
+      <w:proofErr w:type="spellEnd"/>
+      <w:r>
+        <w:rPr>
+          <w:lang w:val="en-US"/>
+        </w:rPr>
+        <w:t xml:space="preserve"> server knows who is contacting it). The </w:t>
+      </w:r>
+      <w:proofErr w:type="spellStart"/>
+      <w:r>
+        <w:rPr>
+          <w:lang w:val="en-US"/>
+        </w:rPr>
+        <w:t>Auth</w:t>
+      </w:r>
+      <w:proofErr w:type="spellEnd"/>
+      <w:r>
+        <w:rPr>
+          <w:lang w:val="en-US"/>
+        </w:rPr>
+        <w:t xml:space="preserve"> server then displays a login page.</w:t>
       </w:r>
       <w:r>
         <w:rPr>
@@ -3237,7 +3763,35 @@
         <w:rPr>
           <w:lang w:val="en-US"/>
         </w:rPr>
-        <w:t>The user enters their username and password which is validated by the Auth Server. The Auth server then ‘</w:t>
+        <w:t xml:space="preserve">The user enters their username and password which is validated by the </w:t>
+      </w:r>
+      <w:proofErr w:type="spellStart"/>
+      <w:r>
+        <w:rPr>
+          <w:lang w:val="en-US"/>
+        </w:rPr>
+        <w:t>Auth</w:t>
+      </w:r>
+      <w:proofErr w:type="spellEnd"/>
+      <w:r>
+        <w:rPr>
+          <w:lang w:val="en-US"/>
+        </w:rPr>
+        <w:t xml:space="preserve"> Server. The </w:t>
+      </w:r>
+      <w:proofErr w:type="spellStart"/>
+      <w:r>
+        <w:rPr>
+          <w:lang w:val="en-US"/>
+        </w:rPr>
+        <w:t>Auth</w:t>
+      </w:r>
+      <w:proofErr w:type="spellEnd"/>
+      <w:r>
+        <w:rPr>
+          <w:lang w:val="en-US"/>
+        </w:rPr>
+        <w:t xml:space="preserve"> server then ‘</w:t>
       </w:r>
       <w:r>
         <w:rPr>
@@ -3279,7 +3833,21 @@
         <w:rPr>
           <w:lang w:val="en-US"/>
         </w:rPr>
-        <w:t xml:space="preserve">The app then calls the Auth server again, passing across the </w:t>
+        <w:t xml:space="preserve">The app then calls the </w:t>
+      </w:r>
+      <w:proofErr w:type="spellStart"/>
+      <w:r>
+        <w:rPr>
+          <w:lang w:val="en-US"/>
+        </w:rPr>
+        <w:t>Auth</w:t>
+      </w:r>
+      <w:proofErr w:type="spellEnd"/>
+      <w:r>
+        <w:rPr>
+          <w:lang w:val="en-US"/>
+        </w:rPr>
+        <w:t xml:space="preserve"> server again, passing across the </w:t>
       </w:r>
       <w:r>
         <w:rPr>
@@ -3297,20 +3865,48 @@
         <w:rPr>
           <w:lang w:val="en-US"/>
         </w:rPr>
-        <w:t>Whenever it subsequently makes a call to the resource server, it will include the Access Token in the call, so that the Resource server can decide whether to honour the request (and know who is making it for audit purposes).</w:t>
-      </w:r>
-    </w:p>
-    <w:p>
-      <w:pPr>
-        <w:rPr>
-          <w:lang w:val="en-US"/>
-        </w:rPr>
-      </w:pPr>
-      <w:r>
-        <w:rPr>
-          <w:lang w:val="en-US"/>
-        </w:rPr>
-        <w:t xml:space="preserve">You may wonder why there are 2 calls required to the Auth server – one to get the </w:t>
+        <w:t xml:space="preserve">Whenever it subsequently makes a call to the resource server, it will include the Access Token in the call, so that the Resource server can decide whether to </w:t>
+      </w:r>
+      <w:proofErr w:type="spellStart"/>
+      <w:r>
+        <w:rPr>
+          <w:lang w:val="en-US"/>
+        </w:rPr>
+        <w:t>honour</w:t>
+      </w:r>
+      <w:proofErr w:type="spellEnd"/>
+      <w:r>
+        <w:rPr>
+          <w:lang w:val="en-US"/>
+        </w:rPr>
+        <w:t xml:space="preserve"> the request (and know who is making it for audit purposes).</w:t>
+      </w:r>
+    </w:p>
+    <w:p>
+      <w:pPr>
+        <w:rPr>
+          <w:lang w:val="en-US"/>
+        </w:rPr>
+      </w:pPr>
+      <w:r>
+        <w:rPr>
+          <w:lang w:val="en-US"/>
+        </w:rPr>
+        <w:t xml:space="preserve">You may wonder why there are 2 calls required to the </w:t>
+      </w:r>
+      <w:proofErr w:type="spellStart"/>
+      <w:r>
+        <w:rPr>
+          <w:lang w:val="en-US"/>
+        </w:rPr>
+        <w:t>Auth</w:t>
+      </w:r>
+      <w:proofErr w:type="spellEnd"/>
+      <w:r>
+        <w:rPr>
+          <w:lang w:val="en-US"/>
+        </w:rPr>
+        <w:t xml:space="preserve"> server – one to get the </w:t>
       </w:r>
       <w:r>
         <w:rPr>
@@ -3370,46 +3966,110 @@
         <w:rPr>
           <w:lang w:val="en-US"/>
         </w:rPr>
-        <w:t xml:space="preserve"> However </w:t>
-      </w:r>
-      <w:r>
-        <w:rPr>
-          <w:lang w:val="en-US"/>
-        </w:rPr>
-        <w:t xml:space="preserve">in step 4 above the Auth server also returns another token – the Refresh Token - that the app can use to get another Access token when it has expired. </w:t>
-      </w:r>
-    </w:p>
-    <w:p>
-      <w:pPr>
-        <w:rPr>
-          <w:lang w:val="en-US"/>
-        </w:rPr>
-      </w:pPr>
-      <w:r>
-        <w:rPr>
-          <w:lang w:val="en-US"/>
-        </w:rPr>
-        <w:t>So, in effect, what is happening is that the user can continue to access the EHR API for as long as the Refresh token is valid (which is controlled by the Auth server), but every hour the app has to check that the user is still allowed to access the EHR API. This allows the Auth server to revoke access if needed, and the maximum time that the user can invoke the EHR post invalidation is one hour.</w:t>
-      </w:r>
-    </w:p>
-    <w:p>
-      <w:pPr>
-        <w:rPr>
-          <w:lang w:val="en-US"/>
-        </w:rPr>
-      </w:pPr>
-    </w:p>
-    <w:p>
-      <w:pPr>
-        <w:rPr>
-          <w:lang w:val="en-US"/>
-        </w:rPr>
-      </w:pPr>
-      <w:r>
-        <w:rPr>
-          <w:lang w:val="en-US"/>
-        </w:rPr>
-        <w:t>So with the theory behind us,</w:t>
+        <w:t xml:space="preserve"> </w:t>
+      </w:r>
+      <w:proofErr w:type="gramStart"/>
+      <w:r>
+        <w:rPr>
+          <w:lang w:val="en-US"/>
+        </w:rPr>
+        <w:t>However</w:t>
+      </w:r>
+      <w:proofErr w:type="gramEnd"/>
+      <w:r>
+        <w:rPr>
+          <w:lang w:val="en-US"/>
+        </w:rPr>
+        <w:t xml:space="preserve"> </w:t>
+      </w:r>
+      <w:r>
+        <w:rPr>
+          <w:lang w:val="en-US"/>
+        </w:rPr>
+        <w:t xml:space="preserve">in step 4 above the </w:t>
+      </w:r>
+      <w:proofErr w:type="spellStart"/>
+      <w:r>
+        <w:rPr>
+          <w:lang w:val="en-US"/>
+        </w:rPr>
+        <w:t>Auth</w:t>
+      </w:r>
+      <w:proofErr w:type="spellEnd"/>
+      <w:r>
+        <w:rPr>
+          <w:lang w:val="en-US"/>
+        </w:rPr>
+        <w:t xml:space="preserve"> server also returns another token – the Refresh Token - that the app can use to get another Access token when it has expired. </w:t>
+      </w:r>
+    </w:p>
+    <w:p>
+      <w:pPr>
+        <w:rPr>
+          <w:lang w:val="en-US"/>
+        </w:rPr>
+      </w:pPr>
+      <w:r>
+        <w:rPr>
+          <w:lang w:val="en-US"/>
+        </w:rPr>
+        <w:t xml:space="preserve">So, in effect, what is happening is that the user can continue to access the EHR API for as long as the Refresh token is valid (which is controlled by the </w:t>
+      </w:r>
+      <w:proofErr w:type="spellStart"/>
+      <w:r>
+        <w:rPr>
+          <w:lang w:val="en-US"/>
+        </w:rPr>
+        <w:t>Auth</w:t>
+      </w:r>
+      <w:proofErr w:type="spellEnd"/>
+      <w:r>
+        <w:rPr>
+          <w:lang w:val="en-US"/>
+        </w:rPr>
+        <w:t xml:space="preserve"> server), but every hour the app has to check that the user is still allowed to access the EHR API. This allows the </w:t>
+      </w:r>
+      <w:proofErr w:type="spellStart"/>
+      <w:r>
+        <w:rPr>
+          <w:lang w:val="en-US"/>
+        </w:rPr>
+        <w:t>Auth</w:t>
+      </w:r>
+      <w:proofErr w:type="spellEnd"/>
+      <w:r>
+        <w:rPr>
+          <w:lang w:val="en-US"/>
+        </w:rPr>
+        <w:t xml:space="preserve"> server to revoke access if needed, and the maximum time that the user can invoke the EHR post invalidation is one hour.</w:t>
+      </w:r>
+    </w:p>
+    <w:p>
+      <w:pPr>
+        <w:rPr>
+          <w:lang w:val="en-US"/>
+        </w:rPr>
+      </w:pPr>
+    </w:p>
+    <w:p>
+      <w:pPr>
+        <w:rPr>
+          <w:lang w:val="en-US"/>
+        </w:rPr>
+      </w:pPr>
+      <w:proofErr w:type="gramStart"/>
+      <w:r>
+        <w:rPr>
+          <w:lang w:val="en-US"/>
+        </w:rPr>
+        <w:t>So</w:t>
+      </w:r>
+      <w:proofErr w:type="gramEnd"/>
+      <w:r>
+        <w:rPr>
+          <w:lang w:val="en-US"/>
+        </w:rPr>
+        <w:t xml:space="preserve"> with the theory behind us,</w:t>
       </w:r>
       <w:r>
         <w:rPr>
@@ -3460,7 +4120,21 @@
         <w:rPr>
           <w:lang w:val="en-US"/>
         </w:rPr>
-        <w:t>calls an ‘/auth’ endpoint on the server. This end-point constructs a url that will reference the authorization endpoint in the platform and issues a ‘redirect’ to the browser, indicating that it should load an html page at that location. The Url contains some specific attributes needed for the authorization – namely:</w:t>
+        <w:t>calls an ‘/</w:t>
+      </w:r>
+      <w:proofErr w:type="spellStart"/>
+      <w:r>
+        <w:rPr>
+          <w:lang w:val="en-US"/>
+        </w:rPr>
+        <w:t>auth</w:t>
+      </w:r>
+      <w:proofErr w:type="spellEnd"/>
+      <w:r>
+        <w:rPr>
+          <w:lang w:val="en-US"/>
+        </w:rPr>
+        <w:t>’ endpoint on the server. This end-point constructs a url that will reference the authorization endpoint in the platform and issues a ‘redirect’ to the browser, indicating that it should load an html page at that location. The Url contains some specific attributes needed for the authorization – namely:</w:t>
       </w:r>
     </w:p>
     <w:p>
@@ -3613,7 +4287,21 @@
         <w:rPr>
           <w:lang w:val="en-US"/>
         </w:rPr>
-        <w:t>Note that the actual values for the parameters are stored in a config file – for obvious reasons they aren’t shown here!</w:t>
+        <w:t xml:space="preserve">Note that the actual values for the parameters are stored in a </w:t>
+      </w:r>
+      <w:proofErr w:type="spellStart"/>
+      <w:r>
+        <w:rPr>
+          <w:lang w:val="en-US"/>
+        </w:rPr>
+        <w:t>config</w:t>
+      </w:r>
+      <w:proofErr w:type="spellEnd"/>
+      <w:r>
+        <w:rPr>
+          <w:lang w:val="en-US"/>
+        </w:rPr>
+        <w:t xml:space="preserve"> file – for obvious reasons they aren’t shown here!</w:t>
       </w:r>
     </w:p>
     <w:p>
@@ -4081,7 +4769,21 @@
         <w:rPr>
           <w:lang w:val="en-US"/>
         </w:rPr>
-        <w:t xml:space="preserve">nt HTTP library to make the call – synRequest – which waits until the call has completed before continuing. This is OK </w:t>
+        <w:t xml:space="preserve">nt HTTP library to make the call – </w:t>
+      </w:r>
+      <w:proofErr w:type="spellStart"/>
+      <w:r>
+        <w:rPr>
+          <w:lang w:val="en-US"/>
+        </w:rPr>
+        <w:t>synRequest</w:t>
+      </w:r>
+      <w:proofErr w:type="spellEnd"/>
+      <w:r>
+        <w:rPr>
+          <w:lang w:val="en-US"/>
+        </w:rPr>
+        <w:t xml:space="preserve"> – which waits until the call has completed before continuing. This is OK </w:t>
       </w:r>
       <w:r>
         <w:rPr>
@@ -4642,6 +5344,119 @@
     </w:lvl>
   </w:abstractNum>
   <w:abstractNum w:abstractNumId="4">
+    <w:nsid w:val="09E71113"/>
+    <w:multiLevelType w:val="hybridMultilevel"/>
+    <w:tmpl w:val="88BC24A6"/>
+    <w:lvl w:ilvl="0" w:tplc="04090001">
+      <w:start w:val="1"/>
+      <w:numFmt w:val="bullet"/>
+      <w:lvlText w:val=""/>
+      <w:lvlJc w:val="left"/>
+      <w:pPr>
+        <w:ind w:left="720" w:hanging="360"/>
+      </w:pPr>
+      <w:rPr>
+        <w:rFonts w:ascii="Symbol" w:hAnsi="Symbol" w:hint="default"/>
+      </w:rPr>
+    </w:lvl>
+    <w:lvl w:ilvl="1" w:tplc="04090003" w:tentative="1">
+      <w:start w:val="1"/>
+      <w:numFmt w:val="bullet"/>
+      <w:lvlText w:val="o"/>
+      <w:lvlJc w:val="left"/>
+      <w:pPr>
+        <w:ind w:left="1440" w:hanging="360"/>
+      </w:pPr>
+      <w:rPr>
+        <w:rFonts w:ascii="Courier New" w:hAnsi="Courier New" w:cs="Courier New" w:hint="default"/>
+      </w:rPr>
+    </w:lvl>
+    <w:lvl w:ilvl="2" w:tplc="04090005" w:tentative="1">
+      <w:start w:val="1"/>
+      <w:numFmt w:val="bullet"/>
+      <w:lvlText w:val=""/>
+      <w:lvlJc w:val="left"/>
+      <w:pPr>
+        <w:ind w:left="2160" w:hanging="360"/>
+      </w:pPr>
+      <w:rPr>
+        <w:rFonts w:ascii="Wingdings" w:hAnsi="Wingdings" w:hint="default"/>
+      </w:rPr>
+    </w:lvl>
+    <w:lvl w:ilvl="3" w:tplc="04090001" w:tentative="1">
+      <w:start w:val="1"/>
+      <w:numFmt w:val="bullet"/>
+      <w:lvlText w:val=""/>
+      <w:lvlJc w:val="left"/>
+      <w:pPr>
+        <w:ind w:left="2880" w:hanging="360"/>
+      </w:pPr>
+      <w:rPr>
+        <w:rFonts w:ascii="Symbol" w:hAnsi="Symbol" w:hint="default"/>
+      </w:rPr>
+    </w:lvl>
+    <w:lvl w:ilvl="4" w:tplc="04090003" w:tentative="1">
+      <w:start w:val="1"/>
+      <w:numFmt w:val="bullet"/>
+      <w:lvlText w:val="o"/>
+      <w:lvlJc w:val="left"/>
+      <w:pPr>
+        <w:ind w:left="3600" w:hanging="360"/>
+      </w:pPr>
+      <w:rPr>
+        <w:rFonts w:ascii="Courier New" w:hAnsi="Courier New" w:cs="Courier New" w:hint="default"/>
+      </w:rPr>
+    </w:lvl>
+    <w:lvl w:ilvl="5" w:tplc="04090005" w:tentative="1">
+      <w:start w:val="1"/>
+      <w:numFmt w:val="bullet"/>
+      <w:lvlText w:val=""/>
+      <w:lvlJc w:val="left"/>
+      <w:pPr>
+        <w:ind w:left="4320" w:hanging="360"/>
+      </w:pPr>
+      <w:rPr>
+        <w:rFonts w:ascii="Wingdings" w:hAnsi="Wingdings" w:hint="default"/>
+      </w:rPr>
+    </w:lvl>
+    <w:lvl w:ilvl="6" w:tplc="04090001" w:tentative="1">
+      <w:start w:val="1"/>
+      <w:numFmt w:val="bullet"/>
+      <w:lvlText w:val=""/>
+      <w:lvlJc w:val="left"/>
+      <w:pPr>
+        <w:ind w:left="5040" w:hanging="360"/>
+      </w:pPr>
+      <w:rPr>
+        <w:rFonts w:ascii="Symbol" w:hAnsi="Symbol" w:hint="default"/>
+      </w:rPr>
+    </w:lvl>
+    <w:lvl w:ilvl="7" w:tplc="04090003" w:tentative="1">
+      <w:start w:val="1"/>
+      <w:numFmt w:val="bullet"/>
+      <w:lvlText w:val="o"/>
+      <w:lvlJc w:val="left"/>
+      <w:pPr>
+        <w:ind w:left="5760" w:hanging="360"/>
+      </w:pPr>
+      <w:rPr>
+        <w:rFonts w:ascii="Courier New" w:hAnsi="Courier New" w:cs="Courier New" w:hint="default"/>
+      </w:rPr>
+    </w:lvl>
+    <w:lvl w:ilvl="8" w:tplc="04090005" w:tentative="1">
+      <w:start w:val="1"/>
+      <w:numFmt w:val="bullet"/>
+      <w:lvlText w:val=""/>
+      <w:lvlJc w:val="left"/>
+      <w:pPr>
+        <w:ind w:left="6480" w:hanging="360"/>
+      </w:pPr>
+      <w:rPr>
+        <w:rFonts w:ascii="Wingdings" w:hAnsi="Wingdings" w:hint="default"/>
+      </w:rPr>
+    </w:lvl>
+  </w:abstractNum>
+  <w:abstractNum w:abstractNumId="5">
     <w:nsid w:val="0D220698"/>
     <w:multiLevelType w:val="hybridMultilevel"/>
     <w:tmpl w:val="43081940"/>
@@ -4727,7 +5542,7 @@
       </w:pPr>
     </w:lvl>
   </w:abstractNum>
-  <w:abstractNum w:abstractNumId="5">
+  <w:abstractNum w:abstractNumId="6">
     <w:nsid w:val="0DD9781C"/>
     <w:multiLevelType w:val="hybridMultilevel"/>
     <w:tmpl w:val="3DAE9212"/>
@@ -4813,7 +5628,7 @@
       </w:pPr>
     </w:lvl>
   </w:abstractNum>
-  <w:abstractNum w:abstractNumId="6">
+  <w:abstractNum w:abstractNumId="7">
     <w:nsid w:val="153A7A52"/>
     <w:multiLevelType w:val="hybridMultilevel"/>
     <w:tmpl w:val="E730A82C"/>
@@ -4926,7 +5741,7 @@
       </w:rPr>
     </w:lvl>
   </w:abstractNum>
-  <w:abstractNum w:abstractNumId="7">
+  <w:abstractNum w:abstractNumId="8">
     <w:nsid w:val="367D1CE0"/>
     <w:multiLevelType w:val="hybridMultilevel"/>
     <w:tmpl w:val="0B6EBEB0"/>
@@ -5039,7 +5854,7 @@
       </w:rPr>
     </w:lvl>
   </w:abstractNum>
-  <w:abstractNum w:abstractNumId="8">
+  <w:abstractNum w:abstractNumId="9">
     <w:nsid w:val="3A882B92"/>
     <w:multiLevelType w:val="hybridMultilevel"/>
     <w:tmpl w:val="6D3E68B8"/>
@@ -5152,7 +5967,7 @@
       </w:rPr>
     </w:lvl>
   </w:abstractNum>
-  <w:abstractNum w:abstractNumId="9">
+  <w:abstractNum w:abstractNumId="10">
     <w:nsid w:val="54FD351B"/>
     <w:multiLevelType w:val="hybridMultilevel"/>
     <w:tmpl w:val="2CCC1E0A"/>
@@ -5265,7 +6080,7 @@
       </w:rPr>
     </w:lvl>
   </w:abstractNum>
-  <w:abstractNum w:abstractNumId="10">
+  <w:abstractNum w:abstractNumId="11">
     <w:nsid w:val="59A85A29"/>
     <w:multiLevelType w:val="hybridMultilevel"/>
     <w:tmpl w:val="4D94B8BC"/>
@@ -5351,7 +6166,7 @@
       </w:pPr>
     </w:lvl>
   </w:abstractNum>
-  <w:abstractNum w:abstractNumId="11">
+  <w:abstractNum w:abstractNumId="12">
     <w:nsid w:val="5D8E4D67"/>
     <w:multiLevelType w:val="hybridMultilevel"/>
     <w:tmpl w:val="46A6B844"/>
@@ -5464,7 +6279,7 @@
       </w:rPr>
     </w:lvl>
   </w:abstractNum>
-  <w:abstractNum w:abstractNumId="12">
+  <w:abstractNum w:abstractNumId="13">
     <w:nsid w:val="5DA13B91"/>
     <w:multiLevelType w:val="hybridMultilevel"/>
     <w:tmpl w:val="DA3CC1EC"/>
@@ -5577,7 +6392,7 @@
       </w:rPr>
     </w:lvl>
   </w:abstractNum>
-  <w:abstractNum w:abstractNumId="13">
+  <w:abstractNum w:abstractNumId="14">
     <w:nsid w:val="79DA6898"/>
     <w:multiLevelType w:val="hybridMultilevel"/>
     <w:tmpl w:val="AFDE6C08"/>
@@ -5690,7 +6505,7 @@
       </w:rPr>
     </w:lvl>
   </w:abstractNum>
-  <w:abstractNum w:abstractNumId="14">
+  <w:abstractNum w:abstractNumId="15">
     <w:nsid w:val="7DC0120C"/>
     <w:multiLevelType w:val="hybridMultilevel"/>
     <w:tmpl w:val="F2228DA6"/>
@@ -5804,13 +6619,13 @@
     </w:lvl>
   </w:abstractNum>
   <w:num w:numId="1">
-    <w:abstractNumId w:val="7"/>
+    <w:abstractNumId w:val="8"/>
   </w:num>
   <w:num w:numId="2">
     <w:abstractNumId w:val="3"/>
   </w:num>
   <w:num w:numId="3">
-    <w:abstractNumId w:val="5"/>
+    <w:abstractNumId w:val="6"/>
   </w:num>
   <w:num w:numId="4">
     <w:abstractNumId w:val="2"/>
@@ -5819,33 +6634,36 @@
     <w:abstractNumId w:val="0"/>
   </w:num>
   <w:num w:numId="6">
-    <w:abstractNumId w:val="8"/>
+    <w:abstractNumId w:val="9"/>
   </w:num>
   <w:num w:numId="7">
     <w:abstractNumId w:val="1"/>
   </w:num>
   <w:num w:numId="8">
-    <w:abstractNumId w:val="9"/>
+    <w:abstractNumId w:val="10"/>
   </w:num>
   <w:num w:numId="9">
+    <w:abstractNumId w:val="12"/>
+  </w:num>
+  <w:num w:numId="10">
+    <w:abstractNumId w:val="7"/>
+  </w:num>
+  <w:num w:numId="11">
+    <w:abstractNumId w:val="15"/>
+  </w:num>
+  <w:num w:numId="12">
+    <w:abstractNumId w:val="13"/>
+  </w:num>
+  <w:num w:numId="13">
+    <w:abstractNumId w:val="14"/>
+  </w:num>
+  <w:num w:numId="14">
     <w:abstractNumId w:val="11"/>
   </w:num>
-  <w:num w:numId="10">
-    <w:abstractNumId w:val="6"/>
+  <w:num w:numId="15">
+    <w:abstractNumId w:val="5"/>
   </w:num>
-  <w:num w:numId="11">
-    <w:abstractNumId w:val="14"/>
-  </w:num>
-  <w:num w:numId="12">
-    <w:abstractNumId w:val="12"/>
-  </w:num>
-  <w:num w:numId="13">
-    <w:abstractNumId w:val="13"/>
-  </w:num>
-  <w:num w:numId="14">
-    <w:abstractNumId w:val="10"/>
-  </w:num>
-  <w:num w:numId="15">
+  <w:num w:numId="16">
     <w:abstractNumId w:val="4"/>
   </w:num>
 </w:numbering>

</xml_diff>